<commit_message>
Avance Documento Consolidado y correcciones
</commit_message>
<xml_diff>
--- a/Requerimientos funcionales y no funcionales VMS CDTI-formato-ieee-830.docx
+++ b/Requerimientos funcionales y no funcionales VMS CDTI-formato-ieee-830.docx
@@ -353,39 +353,28 @@
               </wp:inline>
             </w:drawing>
           </mc:Choice>
-          <mc:Fallback xmlns:sl="http://schemas.openxmlformats.org/schemaLibrary/2006/main" xmlns:a="http://schemas.openxmlformats.org/drawingml/2006/main" xmlns:pic="http://schemas.openxmlformats.org/drawingml/2006/picture" xmlns:c="http://schemas.openxmlformats.org/drawingml/2006/chart" xmlns:lc="http://schemas.openxmlformats.org/drawingml/2006/lockedCanvas" xmlns:dgm="http://schemas.openxmlformats.org/drawingml/2006/diagram">
-            <w:drawing>
-              <wp:inline distB="0" distT="0" distL="114300" distR="114300">
-                <wp:extent cx="2807335" cy="23495"/>
-                <wp:effectExtent b="0" l="0" r="0" t="0"/>
-                <wp:docPr id="13" name="image14.png"/>
-                <a:graphic>
-                  <a:graphicData uri="http://schemas.openxmlformats.org/drawingml/2006/picture">
-                    <pic:pic>
-                      <pic:nvPicPr>
-                        <pic:cNvPr id="0" name="image14.png"/>
-                        <pic:cNvPicPr preferRelativeResize="0"/>
-                      </pic:nvPicPr>
-                      <pic:blipFill>
-                        <a:blip r:embed="rId8"/>
-                        <a:srcRect/>
-                        <a:stretch>
-                          <a:fillRect/>
-                        </a:stretch>
-                      </pic:blipFill>
-                      <pic:spPr>
-                        <a:xfrm>
-                          <a:off x="0" y="0"/>
-                          <a:ext cx="2807335" cy="23495"/>
-                        </a:xfrm>
-                        <a:prstGeom prst="rect"/>
-                        <a:ln/>
-                      </pic:spPr>
-                    </pic:pic>
-                  </a:graphicData>
-                </a:graphic>
-              </wp:inline>
-            </w:drawing>
+          <mc:Fallback>
+            <w:pict>
+              <v:group w14:anchorId="429466A4" id="Grupo 13" o:spid="_x0000_s1026" style="width:221.05pt;height:1.85pt;mso-position-horizontal-relative:char;mso-position-vertical-relative:line" coordorigin="39423,37682" coordsize="28073,235" o:gfxdata="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">
+                <v:group id="Grupo 1" o:spid="_x0000_s1027" style="position:absolute;left:39423;top:37682;width:28073;height:235" coordsize="28073,234" o:gfxdata="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">
+                  <v:rect id="Rectángulo 2" o:spid="_x0000_s1028" style="position:absolute;width:28073;height:234;visibility:visible;mso-wrap-style:square;v-text-anchor:middle" o:gfxdata="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" filled="f" stroked="f">
+                    <v:textbox inset="2.53958mm,2.53958mm,2.53958mm,2.53958mm">
+                      <w:txbxContent>
+                        <w:p>
+                          <w:pPr>
+                            <w:textDirection w:val="btLr"/>
+                          </w:pPr>
+                        </w:p>
+                      </w:txbxContent>
+                    </v:textbox>
+                  </v:rect>
+                  <v:shape id="Forma libre: forma 3" o:spid="_x0000_s1029" style="position:absolute;width:28073;height:234;visibility:visible;mso-wrap-style:square;v-text-anchor:middle" coordsize="2807335,23495" o:gfxdata="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" path="m2806700,18415l,18415r,5080l2806700,23495r,-5080xm2806700,9525l,9525r,4445l2806700,13970r,-4445xm2806700,l,,,4445r2806700,l2806700,xe" fillcolor="#292929" stroked="f">
+                    <v:path arrowok="t" o:extrusionok="f"/>
+                  </v:shape>
+                </v:group>
+                <w10:anchorlock/>
+              </v:group>
+            </w:pict>
           </mc:Fallback>
         </mc:AlternateContent>
       </w:r>
@@ -988,7 +977,7 @@
               </wp:anchor>
             </w:drawing>
           </mc:Choice>
-          <mc:Fallback xmlns:sl="http://schemas.openxmlformats.org/schemaLibrary/2006/main" xmlns:a="http://schemas.openxmlformats.org/drawingml/2006/main" xmlns:pic="http://schemas.openxmlformats.org/drawingml/2006/picture" xmlns:c="http://schemas.openxmlformats.org/drawingml/2006/chart" xmlns:lc="http://schemas.openxmlformats.org/drawingml/2006/lockedCanvas" xmlns:dgm="http://schemas.openxmlformats.org/drawingml/2006/diagram">
+          <mc:Fallback xmlns:dgm="http://schemas.openxmlformats.org/drawingml/2006/diagram" xmlns:lc="http://schemas.openxmlformats.org/drawingml/2006/lockedCanvas" xmlns:c="http://schemas.openxmlformats.org/drawingml/2006/chart" xmlns:pic="http://schemas.openxmlformats.org/drawingml/2006/picture" xmlns:a="http://schemas.openxmlformats.org/drawingml/2006/main" xmlns:sl="http://schemas.openxmlformats.org/schemaLibrary/2006/main">
             <w:drawing>
               <wp:anchor allowOverlap="1" behindDoc="0" distB="0" distT="0" distL="114300" distR="114300" hidden="0" layoutInCell="1" locked="0" relativeHeight="0" simplePos="0">
                 <wp:simplePos x="0" y="0"/>
@@ -1076,9 +1065,7 @@
           <w:szCs w:val="13"/>
         </w:rPr>
         <w:sectPr>
-          <w:headerReference w:type="default" r:id="rId11"/>
-          <w:headerReference w:type="first" r:id="rId12"/>
-          <w:footerReference w:type="first" r:id="rId13"/>
+          <w:headerReference w:type="first" r:id="rId11"/>
           <w:pgSz w:w="11910" w:h="16840"/>
           <w:pgMar w:top="1580" w:right="1680" w:bottom="280" w:left="1100" w:header="360" w:footer="360" w:gutter="0"/>
           <w:pgNumType w:start="1"/>
@@ -1830,7 +1817,7 @@
         </w:rPr>
         <w:lastRenderedPageBreak/>
         <mc:AlternateContent>
-          <mc:Choice Requires="wpg">
+          <mc:Choice Requires="wps">
             <w:drawing>
               <wp:anchor distT="0" distB="0" distL="114300" distR="114300" simplePos="0" relativeHeight="251660288" behindDoc="0" locked="0" layoutInCell="1" hidden="0" allowOverlap="1" wp14:anchorId="6EB5B3B6" wp14:editId="4BBC4899">
                 <wp:simplePos x="0" y="0"/>
@@ -1882,47 +1869,21 @@
               </wp:anchor>
             </w:drawing>
           </mc:Choice>
-          <mc:Fallback xmlns:sl="http://schemas.openxmlformats.org/schemaLibrary/2006/main" xmlns:a="http://schemas.openxmlformats.org/drawingml/2006/main" xmlns:pic="http://schemas.openxmlformats.org/drawingml/2006/picture" xmlns:c="http://schemas.openxmlformats.org/drawingml/2006/chart" xmlns:lc="http://schemas.openxmlformats.org/drawingml/2006/lockedCanvas" xmlns:dgm="http://schemas.openxmlformats.org/drawingml/2006/diagram">
-            <w:drawing>
-              <wp:anchor allowOverlap="1" behindDoc="0" distB="0" distT="0" distL="114300" distR="114300" hidden="0" layoutInCell="1" locked="0" relativeHeight="0" simplePos="0">
-                <wp:simplePos x="0" y="0"/>
-                <wp:positionH relativeFrom="page">
-                  <wp:posOffset>5033328</wp:posOffset>
-                </wp:positionH>
-                <wp:positionV relativeFrom="page">
-                  <wp:posOffset>1243724</wp:posOffset>
-                </wp:positionV>
-                <wp:extent cx="2531999" cy="8208010"/>
-                <wp:effectExtent b="0" l="0" r="0" t="0"/>
-                <wp:wrapNone/>
-                <wp:docPr id="15" name="image16.png"/>
-                <a:graphic>
-                  <a:graphicData uri="http://schemas.openxmlformats.org/drawingml/2006/picture">
-                    <pic:pic>
-                      <pic:nvPicPr>
-                        <pic:cNvPr id="0" name="image16.png"/>
-                        <pic:cNvPicPr preferRelativeResize="0"/>
-                      </pic:nvPicPr>
-                      <pic:blipFill>
-                        <a:blip r:embed="rId15"/>
-                        <a:srcRect/>
-                        <a:stretch>
-                          <a:fillRect/>
-                        </a:stretch>
-                      </pic:blipFill>
-                      <pic:spPr>
-                        <a:xfrm>
-                          <a:off x="0" y="0"/>
-                          <a:ext cx="2531999" cy="8208010"/>
-                        </a:xfrm>
-                        <a:prstGeom prst="rect"/>
-                        <a:ln/>
-                      </pic:spPr>
-                    </pic:pic>
-                  </a:graphicData>
-                </a:graphic>
-              </wp:anchor>
-            </w:drawing>
+          <mc:Fallback>
+            <w:pict>
+              <v:rect w14:anchorId="6EB5B3B6" id="Rectángulo 15" o:spid="_x0000_s1030" style="position:absolute;margin-left:396.35pt;margin-top:97.95pt;width:199.35pt;height:646.3pt;z-index:251660288;visibility:visible;mso-wrap-style:square;mso-wrap-distance-left:9pt;mso-wrap-distance-top:0;mso-wrap-distance-right:9pt;mso-wrap-distance-bottom:0;mso-position-horizontal:absolute;mso-position-horizontal-relative:page;mso-position-vertical:absolute;mso-position-vertical-relative:page;v-text-anchor:middle" o:gfxdata="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" fillcolor="#f1f1f1" stroked="f">
+                <v:textbox inset="2.53958mm,2.53958mm,2.53958mm,2.53958mm">
+                  <w:txbxContent>
+                    <w:p>
+                      <w:pPr>
+                        <w:textDirection w:val="btLr"/>
+                      </w:pPr>
+                    </w:p>
+                  </w:txbxContent>
+                </v:textbox>
+                <w10:wrap anchorx="page" anchory="page"/>
+              </v:rect>
+            </w:pict>
           </mc:Fallback>
         </mc:AlternateContent>
       </w:r>
@@ -2113,29 +2074,7 @@
                 <w:sz w:val="15"/>
                 <w:szCs w:val="15"/>
               </w:rPr>
-              <w:t xml:space="preserve">Verificado </w:t>
-            </w:r>
-            <w:proofErr w:type="spellStart"/>
-            <w:r>
-              <w:rPr>
-                <w:rFonts w:ascii="Arial" w:eastAsia="Arial" w:hAnsi="Arial" w:cs="Arial"/>
-                <w:b/>
-                <w:color w:val="000000"/>
-                <w:sz w:val="15"/>
-                <w:szCs w:val="15"/>
-              </w:rPr>
-              <w:t>dep</w:t>
-            </w:r>
-            <w:proofErr w:type="spellEnd"/>
-            <w:r>
-              <w:rPr>
-                <w:rFonts w:ascii="Arial" w:eastAsia="Arial" w:hAnsi="Arial" w:cs="Arial"/>
-                <w:b/>
-                <w:color w:val="000000"/>
-                <w:sz w:val="15"/>
-                <w:szCs w:val="15"/>
-              </w:rPr>
-              <w:t>. Calidad.</w:t>
+              <w:t>Verificado dep. Calidad.</w:t>
             </w:r>
           </w:p>
         </w:tc>
@@ -6511,7 +6450,7 @@
               </wp:anchor>
             </w:drawing>
           </mc:Choice>
-          <mc:Fallback xmlns:sl="http://schemas.openxmlformats.org/schemaLibrary/2006/main" xmlns:a="http://schemas.openxmlformats.org/drawingml/2006/main" xmlns:pic="http://schemas.openxmlformats.org/drawingml/2006/picture" xmlns:c="http://schemas.openxmlformats.org/drawingml/2006/chart" xmlns:lc="http://schemas.openxmlformats.org/drawingml/2006/lockedCanvas" xmlns:dgm="http://schemas.openxmlformats.org/drawingml/2006/diagram">
+          <mc:Fallback xmlns:dgm="http://schemas.openxmlformats.org/drawingml/2006/diagram" xmlns:lc="http://schemas.openxmlformats.org/drawingml/2006/lockedCanvas" xmlns:c="http://schemas.openxmlformats.org/drawingml/2006/chart" xmlns:pic="http://schemas.openxmlformats.org/drawingml/2006/picture" xmlns:a="http://schemas.openxmlformats.org/drawingml/2006/main" xmlns:sl="http://schemas.openxmlformats.org/schemaLibrary/2006/main">
             <w:drawing>
               <wp:anchor allowOverlap="1" behindDoc="0" distB="0" distT="0" distL="114300" distR="114300" hidden="0" layoutInCell="1" locked="0" relativeHeight="0" simplePos="0">
                 <wp:simplePos x="0" y="0"/>
@@ -6648,47 +6587,21 @@
               </wp:anchor>
             </w:drawing>
           </mc:Choice>
-          <mc:Fallback xmlns:sl="http://schemas.openxmlformats.org/schemaLibrary/2006/main" xmlns:a="http://schemas.openxmlformats.org/drawingml/2006/main" xmlns:pic="http://schemas.openxmlformats.org/drawingml/2006/picture" xmlns:c="http://schemas.openxmlformats.org/drawingml/2006/chart" xmlns:lc="http://schemas.openxmlformats.org/drawingml/2006/lockedCanvas" xmlns:dgm="http://schemas.openxmlformats.org/drawingml/2006/diagram">
-            <w:drawing>
-              <wp:anchor allowOverlap="1" behindDoc="0" distB="0" distT="0" distL="114300" distR="114300" hidden="0" layoutInCell="1" locked="0" relativeHeight="0" simplePos="0">
-                <wp:simplePos x="0" y="0"/>
-                <wp:positionH relativeFrom="column">
-                  <wp:posOffset>190500</wp:posOffset>
-                </wp:positionH>
-                <wp:positionV relativeFrom="paragraph">
-                  <wp:posOffset>165100</wp:posOffset>
-                </wp:positionV>
-                <wp:extent cx="4572" cy="12700"/>
-                <wp:effectExtent b="0" l="0" r="0" t="0"/>
-                <wp:wrapTopAndBottom distB="0" distT="0"/>
-                <wp:docPr id="19" name="image20.png"/>
-                <a:graphic>
-                  <a:graphicData uri="http://schemas.openxmlformats.org/drawingml/2006/picture">
-                    <pic:pic>
-                      <pic:nvPicPr>
-                        <pic:cNvPr id="0" name="image20.png"/>
-                        <pic:cNvPicPr preferRelativeResize="0"/>
-                      </pic:nvPicPr>
-                      <pic:blipFill>
-                        <a:blip r:embed="rId20"/>
-                        <a:srcRect/>
-                        <a:stretch>
-                          <a:fillRect/>
-                        </a:stretch>
-                      </pic:blipFill>
-                      <pic:spPr>
-                        <a:xfrm>
-                          <a:off x="0" y="0"/>
-                          <a:ext cx="4572" cy="12700"/>
-                        </a:xfrm>
-                        <a:prstGeom prst="rect"/>
-                        <a:ln/>
-                      </pic:spPr>
-                    </pic:pic>
-                  </a:graphicData>
-                </a:graphic>
-              </wp:anchor>
-            </w:drawing>
+          <mc:Fallback>
+            <w:pict>
+              <v:rect w14:anchorId="3011116E" id="Rectángulo 19" o:spid="_x0000_s1031" style="position:absolute;left:0;text-align:left;margin-left:15pt;margin-top:13pt;width:.35pt;height:1pt;z-index:251662336;visibility:visible;mso-wrap-style:square;mso-wrap-distance-left:9pt;mso-wrap-distance-top:0;mso-wrap-distance-right:9pt;mso-wrap-distance-bottom:0;mso-position-horizontal:absolute;mso-position-horizontal-relative:text;mso-position-vertical:absolute;mso-position-vertical-relative:text;v-text-anchor:middle" o:gfxdata="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" fillcolor="#292929" stroked="f">
+                <v:textbox inset="2.53958mm,2.53958mm,2.53958mm,2.53958mm">
+                  <w:txbxContent>
+                    <w:p>
+                      <w:pPr>
+                        <w:textDirection w:val="btLr"/>
+                      </w:pPr>
+                    </w:p>
+                  </w:txbxContent>
+                </v:textbox>
+                <w10:wrap type="topAndBottom"/>
+              </v:rect>
+            </w:pict>
           </mc:Fallback>
         </mc:AlternateContent>
       </w:r>
@@ -7709,7 +7622,7 @@
               </wp:anchor>
             </w:drawing>
           </mc:Choice>
-          <mc:Fallback xmlns:sl="http://schemas.openxmlformats.org/schemaLibrary/2006/main" xmlns:a="http://schemas.openxmlformats.org/drawingml/2006/main" xmlns:pic="http://schemas.openxmlformats.org/drawingml/2006/picture" xmlns:c="http://schemas.openxmlformats.org/drawingml/2006/chart" xmlns:lc="http://schemas.openxmlformats.org/drawingml/2006/lockedCanvas" xmlns:dgm="http://schemas.openxmlformats.org/drawingml/2006/diagram">
+          <mc:Fallback xmlns:dgm="http://schemas.openxmlformats.org/drawingml/2006/diagram" xmlns:lc="http://schemas.openxmlformats.org/drawingml/2006/lockedCanvas" xmlns:c="http://schemas.openxmlformats.org/drawingml/2006/chart" xmlns:pic="http://schemas.openxmlformats.org/drawingml/2006/picture" xmlns:a="http://schemas.openxmlformats.org/drawingml/2006/main" xmlns:sl="http://schemas.openxmlformats.org/schemaLibrary/2006/main">
             <w:drawing>
               <wp:anchor allowOverlap="1" behindDoc="0" distB="0" distT="0" distL="114300" distR="114300" hidden="0" layoutInCell="1" locked="0" relativeHeight="0" simplePos="0">
                 <wp:simplePos x="0" y="0"/>
@@ -7846,47 +7759,21 @@
               </wp:anchor>
             </w:drawing>
           </mc:Choice>
-          <mc:Fallback xmlns:sl="http://schemas.openxmlformats.org/schemaLibrary/2006/main" xmlns:a="http://schemas.openxmlformats.org/drawingml/2006/main" xmlns:pic="http://schemas.openxmlformats.org/drawingml/2006/picture" xmlns:c="http://schemas.openxmlformats.org/drawingml/2006/chart" xmlns:lc="http://schemas.openxmlformats.org/drawingml/2006/lockedCanvas" xmlns:dgm="http://schemas.openxmlformats.org/drawingml/2006/diagram">
-            <w:drawing>
-              <wp:anchor allowOverlap="1" behindDoc="0" distB="0" distT="0" distL="114300" distR="114300" hidden="0" layoutInCell="1" locked="0" relativeHeight="0" simplePos="0">
-                <wp:simplePos x="0" y="0"/>
-                <wp:positionH relativeFrom="column">
-                  <wp:posOffset>190500</wp:posOffset>
-                </wp:positionH>
-                <wp:positionV relativeFrom="paragraph">
-                  <wp:posOffset>165100</wp:posOffset>
-                </wp:positionV>
-                <wp:extent cx="4572" cy="12700"/>
-                <wp:effectExtent b="0" l="0" r="0" t="0"/>
-                <wp:wrapTopAndBottom distB="0" distT="0"/>
-                <wp:docPr id="24" name="image25.png"/>
-                <a:graphic>
-                  <a:graphicData uri="http://schemas.openxmlformats.org/drawingml/2006/picture">
-                    <pic:pic>
-                      <pic:nvPicPr>
-                        <pic:cNvPr id="0" name="image25.png"/>
-                        <pic:cNvPicPr preferRelativeResize="0"/>
-                      </pic:nvPicPr>
-                      <pic:blipFill>
-                        <a:blip r:embed="rId22"/>
-                        <a:srcRect/>
-                        <a:stretch>
-                          <a:fillRect/>
-                        </a:stretch>
-                      </pic:blipFill>
-                      <pic:spPr>
-                        <a:xfrm>
-                          <a:off x="0" y="0"/>
-                          <a:ext cx="4572" cy="12700"/>
-                        </a:xfrm>
-                        <a:prstGeom prst="rect"/>
-                        <a:ln/>
-                      </pic:spPr>
-                    </pic:pic>
-                  </a:graphicData>
-                </a:graphic>
-              </wp:anchor>
-            </w:drawing>
+          <mc:Fallback>
+            <w:pict>
+              <v:rect w14:anchorId="01AF952F" id="Rectángulo 24" o:spid="_x0000_s1032" style="position:absolute;left:0;text-align:left;margin-left:15pt;margin-top:13pt;width:.35pt;height:1pt;z-index:251664384;visibility:visible;mso-wrap-style:square;mso-wrap-distance-left:9pt;mso-wrap-distance-top:0;mso-wrap-distance-right:9pt;mso-wrap-distance-bottom:0;mso-position-horizontal:absolute;mso-position-horizontal-relative:text;mso-position-vertical:absolute;mso-position-vertical-relative:text;v-text-anchor:middle" o:gfxdata="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" fillcolor="#292929" stroked="f">
+                <v:textbox inset="2.53958mm,2.53958mm,2.53958mm,2.53958mm">
+                  <w:txbxContent>
+                    <w:p>
+                      <w:pPr>
+                        <w:textDirection w:val="btLr"/>
+                      </w:pPr>
+                    </w:p>
+                  </w:txbxContent>
+                </v:textbox>
+                <w10:wrap type="topAndBottom"/>
+              </v:rect>
+            </w:pict>
           </mc:Fallback>
         </mc:AlternateContent>
       </w:r>
@@ -8160,7 +8047,7 @@
               </wp:anchor>
             </w:drawing>
           </mc:Choice>
-          <mc:Fallback xmlns:sl="http://schemas.openxmlformats.org/schemaLibrary/2006/main" xmlns:a="http://schemas.openxmlformats.org/drawingml/2006/main" xmlns:pic="http://schemas.openxmlformats.org/drawingml/2006/picture" xmlns:c="http://schemas.openxmlformats.org/drawingml/2006/chart" xmlns:lc="http://schemas.openxmlformats.org/drawingml/2006/lockedCanvas" xmlns:dgm="http://schemas.openxmlformats.org/drawingml/2006/diagram">
+          <mc:Fallback xmlns:dgm="http://schemas.openxmlformats.org/drawingml/2006/diagram" xmlns:lc="http://schemas.openxmlformats.org/drawingml/2006/lockedCanvas" xmlns:c="http://schemas.openxmlformats.org/drawingml/2006/chart" xmlns:pic="http://schemas.openxmlformats.org/drawingml/2006/picture" xmlns:a="http://schemas.openxmlformats.org/drawingml/2006/main" xmlns:sl="http://schemas.openxmlformats.org/schemaLibrary/2006/main">
             <w:drawing>
               <wp:anchor allowOverlap="1" behindDoc="1" distB="0" distT="0" distL="114300" distR="114300" hidden="0" layoutInCell="1" locked="0" relativeHeight="0" simplePos="0">
                 <wp:simplePos x="0" y="0"/>
@@ -8486,7 +8373,7 @@
               </wp:anchor>
             </w:drawing>
           </mc:Choice>
-          <mc:Fallback xmlns:sl="http://schemas.openxmlformats.org/schemaLibrary/2006/main" xmlns:a="http://schemas.openxmlformats.org/drawingml/2006/main" xmlns:pic="http://schemas.openxmlformats.org/drawingml/2006/picture" xmlns:c="http://schemas.openxmlformats.org/drawingml/2006/chart" xmlns:lc="http://schemas.openxmlformats.org/drawingml/2006/lockedCanvas" xmlns:dgm="http://schemas.openxmlformats.org/drawingml/2006/diagram">
+          <mc:Fallback xmlns:dgm="http://schemas.openxmlformats.org/drawingml/2006/diagram" xmlns:lc="http://schemas.openxmlformats.org/drawingml/2006/lockedCanvas" xmlns:c="http://schemas.openxmlformats.org/drawingml/2006/chart" xmlns:pic="http://schemas.openxmlformats.org/drawingml/2006/picture" xmlns:a="http://schemas.openxmlformats.org/drawingml/2006/main" xmlns:sl="http://schemas.openxmlformats.org/schemaLibrary/2006/main">
             <w:drawing>
               <wp:anchor allowOverlap="1" behindDoc="1" distB="0" distT="0" distL="114300" distR="114300" hidden="0" layoutInCell="1" locked="0" relativeHeight="0" simplePos="0">
                 <wp:simplePos x="0" y="0"/>
@@ -9721,6 +9608,13 @@
                 <w:szCs w:val="15"/>
               </w:rPr>
               <w:t>jhoan.m.r.086@</w:t>
+            </w:r>
+            <w:r>
+              <w:rPr>
+                <w:sz w:val="15"/>
+                <w:szCs w:val="15"/>
+              </w:rPr>
+              <w:t>gmail.com</w:t>
             </w:r>
           </w:p>
         </w:tc>
@@ -10007,7 +9901,7 @@
               </wp:anchor>
             </w:drawing>
           </mc:Choice>
-          <mc:Fallback xmlns:sl="http://schemas.openxmlformats.org/schemaLibrary/2006/main" xmlns:a="http://schemas.openxmlformats.org/drawingml/2006/main" xmlns:pic="http://schemas.openxmlformats.org/drawingml/2006/picture" xmlns:c="http://schemas.openxmlformats.org/drawingml/2006/chart" xmlns:lc="http://schemas.openxmlformats.org/drawingml/2006/lockedCanvas" xmlns:dgm="http://schemas.openxmlformats.org/drawingml/2006/diagram">
+          <mc:Fallback xmlns:dgm="http://schemas.openxmlformats.org/drawingml/2006/diagram" xmlns:lc="http://schemas.openxmlformats.org/drawingml/2006/lockedCanvas" xmlns:c="http://schemas.openxmlformats.org/drawingml/2006/chart" xmlns:pic="http://schemas.openxmlformats.org/drawingml/2006/picture" xmlns:a="http://schemas.openxmlformats.org/drawingml/2006/main" xmlns:sl="http://schemas.openxmlformats.org/schemaLibrary/2006/main">
             <w:drawing>
               <wp:anchor allowOverlap="1" behindDoc="0" distB="0" distT="0" distL="114300" distR="114300" hidden="0" layoutInCell="1" locked="0" relativeHeight="0" simplePos="0">
                 <wp:simplePos x="0" y="0"/>
@@ -10161,7 +10055,7 @@
               </wp:anchor>
             </w:drawing>
           </mc:Choice>
-          <mc:Fallback xmlns:sl="http://schemas.openxmlformats.org/schemaLibrary/2006/main" xmlns:a="http://schemas.openxmlformats.org/drawingml/2006/main" xmlns:pic="http://schemas.openxmlformats.org/drawingml/2006/picture" xmlns:c="http://schemas.openxmlformats.org/drawingml/2006/chart" xmlns:lc="http://schemas.openxmlformats.org/drawingml/2006/lockedCanvas" xmlns:dgm="http://schemas.openxmlformats.org/drawingml/2006/diagram">
+          <mc:Fallback xmlns:dgm="http://schemas.openxmlformats.org/drawingml/2006/diagram" xmlns:lc="http://schemas.openxmlformats.org/drawingml/2006/lockedCanvas" xmlns:c="http://schemas.openxmlformats.org/drawingml/2006/chart" xmlns:pic="http://schemas.openxmlformats.org/drawingml/2006/picture" xmlns:a="http://schemas.openxmlformats.org/drawingml/2006/main" xmlns:sl="http://schemas.openxmlformats.org/schemaLibrary/2006/main">
             <w:drawing>
               <wp:anchor allowOverlap="1" behindDoc="1" distB="0" distT="0" distL="114300" distR="114300" hidden="0" layoutInCell="1" locked="0" relativeHeight="0" simplePos="0">
                 <wp:simplePos x="0" y="0"/>
@@ -10262,47 +10156,21 @@
               </wp:anchor>
             </w:drawing>
           </mc:Choice>
-          <mc:Fallback xmlns:sl="http://schemas.openxmlformats.org/schemaLibrary/2006/main" xmlns:a="http://schemas.openxmlformats.org/drawingml/2006/main" xmlns:pic="http://schemas.openxmlformats.org/drawingml/2006/picture" xmlns:c="http://schemas.openxmlformats.org/drawingml/2006/chart" xmlns:lc="http://schemas.openxmlformats.org/drawingml/2006/lockedCanvas" xmlns:dgm="http://schemas.openxmlformats.org/drawingml/2006/diagram">
-            <w:drawing>
-              <wp:anchor allowOverlap="1" behindDoc="0" distB="0" distT="0" distL="114300" distR="114300" hidden="0" layoutInCell="1" locked="0" relativeHeight="0" simplePos="0">
-                <wp:simplePos x="0" y="0"/>
-                <wp:positionH relativeFrom="column">
-                  <wp:posOffset>190500</wp:posOffset>
-                </wp:positionH>
-                <wp:positionV relativeFrom="paragraph">
-                  <wp:posOffset>165100</wp:posOffset>
-                </wp:positionV>
-                <wp:extent cx="4572" cy="12700"/>
-                <wp:effectExtent b="0" l="0" r="0" t="0"/>
-                <wp:wrapTopAndBottom distB="0" distT="0"/>
-                <wp:docPr id="25" name="image26.png"/>
-                <a:graphic>
-                  <a:graphicData uri="http://schemas.openxmlformats.org/drawingml/2006/picture">
-                    <pic:pic>
-                      <pic:nvPicPr>
-                        <pic:cNvPr id="0" name="image26.png"/>
-                        <pic:cNvPicPr preferRelativeResize="0"/>
-                      </pic:nvPicPr>
-                      <pic:blipFill>
-                        <a:blip r:embed="rId27"/>
-                        <a:srcRect/>
-                        <a:stretch>
-                          <a:fillRect/>
-                        </a:stretch>
-                      </pic:blipFill>
-                      <pic:spPr>
-                        <a:xfrm>
-                          <a:off x="0" y="0"/>
-                          <a:ext cx="4572" cy="12700"/>
-                        </a:xfrm>
-                        <a:prstGeom prst="rect"/>
-                        <a:ln/>
-                      </pic:spPr>
-                    </pic:pic>
-                  </a:graphicData>
-                </a:graphic>
-              </wp:anchor>
-            </w:drawing>
+          <mc:Fallback>
+            <w:pict>
+              <v:rect w14:anchorId="14F74960" id="Rectángulo 25" o:spid="_x0000_s1033" style="position:absolute;left:0;text-align:left;margin-left:15pt;margin-top:13pt;width:.35pt;height:1pt;z-index:251669504;visibility:visible;mso-wrap-style:square;mso-wrap-distance-left:9pt;mso-wrap-distance-top:0;mso-wrap-distance-right:9pt;mso-wrap-distance-bottom:0;mso-position-horizontal:absolute;mso-position-horizontal-relative:text;mso-position-vertical:absolute;mso-position-vertical-relative:text;v-text-anchor:middle" o:gfxdata="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" fillcolor="#292929" stroked="f">
+                <v:textbox inset="2.53958mm,2.53958mm,2.53958mm,2.53958mm">
+                  <w:txbxContent>
+                    <w:p>
+                      <w:pPr>
+                        <w:textDirection w:val="btLr"/>
+                      </w:pPr>
+                    </w:p>
+                  </w:txbxContent>
+                </v:textbox>
+                <w10:wrap type="topAndBottom"/>
+              </v:rect>
+            </w:pict>
           </mc:Fallback>
         </mc:AlternateContent>
       </w:r>
@@ -10755,39 +10623,29 @@
                     </wp:inline>
                   </w:drawing>
                 </mc:Choice>
-                <mc:Fallback xmlns:sl="http://schemas.openxmlformats.org/schemaLibrary/2006/main" xmlns:a="http://schemas.openxmlformats.org/drawingml/2006/main" xmlns:pic="http://schemas.openxmlformats.org/drawingml/2006/picture" xmlns:c="http://schemas.openxmlformats.org/drawingml/2006/chart" xmlns:lc="http://schemas.openxmlformats.org/drawingml/2006/lockedCanvas" xmlns:dgm="http://schemas.openxmlformats.org/drawingml/2006/diagram">
-                  <w:drawing>
-                    <wp:inline distB="0" distT="0" distL="114300" distR="114300">
-                      <wp:extent cx="4445" cy="3175"/>
-                      <wp:effectExtent b="0" l="0" r="0" t="0"/>
-                      <wp:docPr id="27" name="image28.png"/>
-                      <a:graphic>
-                        <a:graphicData uri="http://schemas.openxmlformats.org/drawingml/2006/picture">
-                          <pic:pic>
-                            <pic:nvPicPr>
-                              <pic:cNvPr id="0" name="image28.png"/>
-                              <pic:cNvPicPr preferRelativeResize="0"/>
-                            </pic:nvPicPr>
-                            <pic:blipFill>
-                              <a:blip r:embed="rId28"/>
-                              <a:srcRect/>
-                              <a:stretch>
-                                <a:fillRect/>
-                              </a:stretch>
-                            </pic:blipFill>
-                            <pic:spPr>
-                              <a:xfrm>
-                                <a:off x="0" y="0"/>
-                                <a:ext cx="4445" cy="3175"/>
-                              </a:xfrm>
-                              <a:prstGeom prst="rect"/>
-                              <a:ln/>
-                            </pic:spPr>
-                          </pic:pic>
-                        </a:graphicData>
-                      </a:graphic>
-                    </wp:inline>
-                  </w:drawing>
+                <mc:Fallback>
+                  <w:pict>
+                    <v:group w14:anchorId="7984635F" id="Grupo 27" o:spid="_x0000_s1034" style="width:.35pt;height:.25pt;mso-position-horizontal-relative:char;mso-position-vertical-relative:line" coordorigin="53410,37756" coordsize="93,80" o:gfxdata="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">
+                      <v:group id="Grupo 23" o:spid="_x0000_s1035" style="position:absolute;left:53437;top:37784;width:45;height:31" coordsize="4425,3175" o:gfxdata="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">
+                        <v:rect id="Rectángulo 26" o:spid="_x0000_s1036" style="position:absolute;width:4425;height:3175;visibility:visible;mso-wrap-style:square;v-text-anchor:middle" o:gfxdata="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" filled="f" stroked="f">
+                          <v:textbox inset="2.53958mm,2.53958mm,2.53958mm,2.53958mm">
+                            <w:txbxContent>
+                              <w:p>
+                                <w:pPr>
+                                  <w:textDirection w:val="btLr"/>
+                                </w:pPr>
+                              </w:p>
+                            </w:txbxContent>
+                          </v:textbox>
+                        </v:rect>
+                        <v:shape id="Forma libre: forma 28" o:spid="_x0000_s1037" style="position:absolute;left:635;top:635;width:2540;height:1270;visibility:visible;mso-wrap-style:square;v-text-anchor:middle" coordsize="2540,1270" o:gfxdata="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" path="m1270,1270l2540,m1270,1270l,e" strokecolor="#b5082d">
+                          <v:stroke startarrowwidth="narrow" startarrowlength="short" endarrowwidth="narrow" endarrowlength="short"/>
+                          <v:path arrowok="t" o:extrusionok="f"/>
+                        </v:shape>
+                      </v:group>
+                      <w10:anchorlock/>
+                    </v:group>
+                  </w:pict>
                 </mc:Fallback>
               </mc:AlternateContent>
             </w:r>
@@ -10802,7 +10660,6 @@
                 <w:between w:val="nil"/>
               </w:pBdr>
               <w:spacing w:before="3" w:line="160" w:lineRule="auto"/>
-              <w:ind w:left="11"/>
               <w:rPr>
                 <w:color w:val="000000"/>
                 <w:sz w:val="15"/>
@@ -10829,7 +10686,21 @@
                 <w:sz w:val="15"/>
                 <w:szCs w:val="15"/>
               </w:rPr>
-              <w:t xml:space="preserve">(Sistema de gestión de vídeo </w:t>
+              <w:t>(Sistema de gesti</w:t>
+            </w:r>
+            <w:r>
+              <w:rPr>
+                <w:sz w:val="15"/>
+                <w:szCs w:val="15"/>
+              </w:rPr>
+              <w:t>ó</w:t>
+            </w:r>
+            <w:r>
+              <w:rPr>
+                <w:sz w:val="15"/>
+                <w:szCs w:val="15"/>
+              </w:rPr>
+              <w:t xml:space="preserve">n de vídeo </w:t>
             </w:r>
             <w:r>
               <w:rPr>
@@ -11997,7 +11868,7 @@
               </wp:anchor>
             </w:drawing>
           </mc:Choice>
-          <mc:Fallback xmlns:sl="http://schemas.openxmlformats.org/schemaLibrary/2006/main" xmlns:a="http://schemas.openxmlformats.org/drawingml/2006/main" xmlns:pic="http://schemas.openxmlformats.org/drawingml/2006/picture" xmlns:c="http://schemas.openxmlformats.org/drawingml/2006/chart" xmlns:lc="http://schemas.openxmlformats.org/drawingml/2006/lockedCanvas" xmlns:dgm="http://schemas.openxmlformats.org/drawingml/2006/diagram">
+          <mc:Fallback xmlns:dgm="http://schemas.openxmlformats.org/drawingml/2006/diagram" xmlns:lc="http://schemas.openxmlformats.org/drawingml/2006/lockedCanvas" xmlns:c="http://schemas.openxmlformats.org/drawingml/2006/chart" xmlns:pic="http://schemas.openxmlformats.org/drawingml/2006/picture" xmlns:a="http://schemas.openxmlformats.org/drawingml/2006/main" xmlns:sl="http://schemas.openxmlformats.org/schemaLibrary/2006/main">
             <w:drawing>
               <wp:anchor allowOverlap="1" behindDoc="1" distB="0" distT="0" distL="114300" distR="114300" hidden="0" layoutInCell="1" locked="0" relativeHeight="0" simplePos="0">
                 <wp:simplePos x="0" y="0"/>
@@ -12332,7 +12203,7 @@
               </wp:anchor>
             </w:drawing>
           </mc:Choice>
-          <mc:Fallback xmlns:sl="http://schemas.openxmlformats.org/schemaLibrary/2006/main" xmlns:a="http://schemas.openxmlformats.org/drawingml/2006/main" xmlns:pic="http://schemas.openxmlformats.org/drawingml/2006/picture" xmlns:c="http://schemas.openxmlformats.org/drawingml/2006/chart" xmlns:lc="http://schemas.openxmlformats.org/drawingml/2006/lockedCanvas" xmlns:dgm="http://schemas.openxmlformats.org/drawingml/2006/diagram">
+          <mc:Fallback xmlns:dgm="http://schemas.openxmlformats.org/drawingml/2006/diagram" xmlns:lc="http://schemas.openxmlformats.org/drawingml/2006/lockedCanvas" xmlns:c="http://schemas.openxmlformats.org/drawingml/2006/chart" xmlns:pic="http://schemas.openxmlformats.org/drawingml/2006/picture" xmlns:a="http://schemas.openxmlformats.org/drawingml/2006/main" xmlns:sl="http://schemas.openxmlformats.org/schemaLibrary/2006/main">
             <w:drawing>
               <wp:anchor allowOverlap="1" behindDoc="0" distB="0" distT="0" distL="114300" distR="114300" hidden="0" layoutInCell="1" locked="0" relativeHeight="0" simplePos="0">
                 <wp:simplePos x="0" y="0"/>
@@ -12469,47 +12340,21 @@
               </wp:anchor>
             </w:drawing>
           </mc:Choice>
-          <mc:Fallback xmlns:sl="http://schemas.openxmlformats.org/schemaLibrary/2006/main" xmlns:a="http://schemas.openxmlformats.org/drawingml/2006/main" xmlns:pic="http://schemas.openxmlformats.org/drawingml/2006/picture" xmlns:c="http://schemas.openxmlformats.org/drawingml/2006/chart" xmlns:lc="http://schemas.openxmlformats.org/drawingml/2006/lockedCanvas" xmlns:dgm="http://schemas.openxmlformats.org/drawingml/2006/diagram">
-            <w:drawing>
-              <wp:anchor allowOverlap="1" behindDoc="0" distB="0" distT="0" distL="114300" distR="114300" hidden="0" layoutInCell="1" locked="0" relativeHeight="0" simplePos="0">
-                <wp:simplePos x="0" y="0"/>
-                <wp:positionH relativeFrom="column">
-                  <wp:posOffset>190500</wp:posOffset>
-                </wp:positionH>
-                <wp:positionV relativeFrom="paragraph">
-                  <wp:posOffset>165100</wp:posOffset>
-                </wp:positionV>
-                <wp:extent cx="4572" cy="12700"/>
-                <wp:effectExtent b="0" l="0" r="0" t="0"/>
-                <wp:wrapTopAndBottom distB="0" distT="0"/>
-                <wp:docPr id="23" name="image24.png"/>
-                <a:graphic>
-                  <a:graphicData uri="http://schemas.openxmlformats.org/drawingml/2006/picture">
-                    <pic:pic>
-                      <pic:nvPicPr>
-                        <pic:cNvPr id="0" name="image24.png"/>
-                        <pic:cNvPicPr preferRelativeResize="0"/>
-                      </pic:nvPicPr>
-                      <pic:blipFill>
-                        <a:blip r:embed="rId31"/>
-                        <a:srcRect/>
-                        <a:stretch>
-                          <a:fillRect/>
-                        </a:stretch>
-                      </pic:blipFill>
-                      <pic:spPr>
-                        <a:xfrm>
-                          <a:off x="0" y="0"/>
-                          <a:ext cx="4572" cy="12700"/>
-                        </a:xfrm>
-                        <a:prstGeom prst="rect"/>
-                        <a:ln/>
-                      </pic:spPr>
-                    </pic:pic>
-                  </a:graphicData>
-                </a:graphic>
-              </wp:anchor>
-            </w:drawing>
+          <mc:Fallback>
+            <w:pict>
+              <v:rect w14:anchorId="570E6563" id="Rectángulo 5" o:spid="_x0000_s1038" style="position:absolute;left:0;text-align:left;margin-left:15pt;margin-top:13pt;width:.35pt;height:1pt;z-index:251672576;visibility:visible;mso-wrap-style:square;mso-wrap-distance-left:9pt;mso-wrap-distance-top:0;mso-wrap-distance-right:9pt;mso-wrap-distance-bottom:0;mso-position-horizontal:absolute;mso-position-horizontal-relative:text;mso-position-vertical:absolute;mso-position-vertical-relative:text;v-text-anchor:middle" o:gfxdata="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" fillcolor="#292929" stroked="f">
+                <v:textbox inset="2.53958mm,2.53958mm,2.53958mm,2.53958mm">
+                  <w:txbxContent>
+                    <w:p>
+                      <w:pPr>
+                        <w:textDirection w:val="btLr"/>
+                      </w:pPr>
+                    </w:p>
+                  </w:txbxContent>
+                </v:textbox>
+                <w10:wrap type="topAndBottom"/>
+              </v:rect>
+            </w:pict>
           </mc:Fallback>
         </mc:AlternateContent>
       </w:r>
@@ -12631,7 +12476,7 @@
                     <pic:cNvPicPr preferRelativeResize="0"/>
                   </pic:nvPicPr>
                   <pic:blipFill>
-                    <a:blip r:embed="rId32"/>
+                    <a:blip r:embed="rId31"/>
                     <a:srcRect r="8138"/>
                     <a:stretch>
                       <a:fillRect/>
@@ -12716,7 +12561,7 @@
     <w:tbl>
       <w:tblPr>
         <w:tblStyle w:val="a6"/>
-        <w:tblW w:w="6144" w:type="dxa"/>
+        <w:tblW w:w="6248" w:type="dxa"/>
         <w:tblInd w:w="742" w:type="dxa"/>
         <w:tblBorders>
           <w:top w:val="single" w:sz="4" w:space="0" w:color="292929"/>
@@ -12730,16 +12575,16 @@
         <w:tblLook w:val="0000" w:firstRow="0" w:lastRow="0" w:firstColumn="0" w:lastColumn="0" w:noHBand="0" w:noVBand="0"/>
       </w:tblPr>
       <w:tblGrid>
-        <w:gridCol w:w="1943"/>
-        <w:gridCol w:w="4201"/>
+        <w:gridCol w:w="1976"/>
+        <w:gridCol w:w="4272"/>
       </w:tblGrid>
       <w:tr>
         <w:trPr>
-          <w:trHeight w:val="188"/>
+          <w:trHeight w:val="108"/>
         </w:trPr>
         <w:tc>
           <w:tcPr>
-            <w:tcW w:w="1943" w:type="dxa"/>
+            <w:tcW w:w="1976" w:type="dxa"/>
             <w:tcBorders>
               <w:right w:val="single" w:sz="4" w:space="0" w:color="292929"/>
             </w:tcBorders>
@@ -12901,7 +12746,7 @@
                     </wp:anchor>
                   </w:drawing>
                 </mc:Choice>
-                <mc:Fallback xmlns:sl="http://schemas.openxmlformats.org/schemaLibrary/2006/main" xmlns:a="http://schemas.openxmlformats.org/drawingml/2006/main" xmlns:pic="http://schemas.openxmlformats.org/drawingml/2006/picture" xmlns:c="http://schemas.openxmlformats.org/drawingml/2006/chart" xmlns:lc="http://schemas.openxmlformats.org/drawingml/2006/lockedCanvas" xmlns:dgm="http://schemas.openxmlformats.org/drawingml/2006/diagram">
+                <mc:Fallback xmlns:dgm="http://schemas.openxmlformats.org/drawingml/2006/diagram" xmlns:lc="http://schemas.openxmlformats.org/drawingml/2006/lockedCanvas" xmlns:c="http://schemas.openxmlformats.org/drawingml/2006/chart" xmlns:pic="http://schemas.openxmlformats.org/drawingml/2006/picture" xmlns:a="http://schemas.openxmlformats.org/drawingml/2006/main" xmlns:sl="http://schemas.openxmlformats.org/schemaLibrary/2006/main">
                   <w:drawing>
                     <wp:anchor allowOverlap="1" behindDoc="0" distB="0" distT="0" distL="114300" distR="114300" hidden="0" layoutInCell="1" locked="0" relativeHeight="0" simplePos="0">
                       <wp:simplePos x="0" y="0"/>
@@ -12949,7 +12794,7 @@
         </w:tc>
         <w:tc>
           <w:tcPr>
-            <w:tcW w:w="4201" w:type="dxa"/>
+            <w:tcW w:w="4272" w:type="dxa"/>
             <w:tcBorders>
               <w:left w:val="single" w:sz="4" w:space="0" w:color="292929"/>
             </w:tcBorders>
@@ -12975,11 +12820,11 @@
       </w:tr>
       <w:tr>
         <w:trPr>
-          <w:trHeight w:val="433"/>
+          <w:trHeight w:val="250"/>
         </w:trPr>
         <w:tc>
           <w:tcPr>
-            <w:tcW w:w="1943" w:type="dxa"/>
+            <w:tcW w:w="1976" w:type="dxa"/>
             <w:tcBorders>
               <w:right w:val="single" w:sz="4" w:space="0" w:color="292929"/>
             </w:tcBorders>
@@ -13010,7 +12855,7 @@
         </w:tc>
         <w:tc>
           <w:tcPr>
-            <w:tcW w:w="4201" w:type="dxa"/>
+            <w:tcW w:w="4272" w:type="dxa"/>
             <w:tcBorders>
               <w:left w:val="single" w:sz="4" w:space="0" w:color="292929"/>
             </w:tcBorders>
@@ -13033,6 +12878,124 @@
           </w:p>
         </w:tc>
       </w:tr>
+      <w:tr>
+        <w:trPr>
+          <w:trHeight w:val="250"/>
+        </w:trPr>
+        <w:tc>
+          <w:tcPr>
+            <w:tcW w:w="1976" w:type="dxa"/>
+            <w:tcBorders>
+              <w:right w:val="single" w:sz="4" w:space="0" w:color="292929"/>
+            </w:tcBorders>
+            <w:shd w:val="clear" w:color="auto" w:fill="EAEAEA"/>
+          </w:tcPr>
+          <w:p>
+            <w:pPr>
+              <w:spacing w:before="9" w:line="158" w:lineRule="auto"/>
+              <w:ind w:left="28"/>
+              <w:rPr>
+                <w:rFonts w:ascii="Arial" w:eastAsia="Arial" w:hAnsi="Arial" w:cs="Arial"/>
+                <w:b/>
+                <w:sz w:val="15"/>
+                <w:szCs w:val="15"/>
+              </w:rPr>
+            </w:pPr>
+            <w:r>
+              <w:rPr>
+                <w:rFonts w:ascii="Arial" w:eastAsia="Arial" w:hAnsi="Arial" w:cs="Arial"/>
+                <w:b/>
+                <w:sz w:val="15"/>
+                <w:szCs w:val="15"/>
+              </w:rPr>
+              <w:t>Tipo de usuario</w:t>
+            </w:r>
+          </w:p>
+        </w:tc>
+        <w:tc>
+          <w:tcPr>
+            <w:tcW w:w="4272" w:type="dxa"/>
+            <w:tcBorders>
+              <w:left w:val="single" w:sz="4" w:space="0" w:color="292929"/>
+            </w:tcBorders>
+          </w:tcPr>
+          <w:p>
+            <w:pPr>
+              <w:spacing w:before="13" w:line="154" w:lineRule="auto"/>
+              <w:rPr>
+                <w:sz w:val="15"/>
+                <w:szCs w:val="15"/>
+              </w:rPr>
+            </w:pPr>
+            <w:r>
+              <w:rPr>
+                <w:sz w:val="15"/>
+                <w:szCs w:val="15"/>
+              </w:rPr>
+              <w:t>Administrador</w:t>
+            </w:r>
+          </w:p>
+        </w:tc>
+      </w:tr>
+      <w:tr>
+        <w:trPr>
+          <w:trHeight w:val="250"/>
+        </w:trPr>
+        <w:tc>
+          <w:tcPr>
+            <w:tcW w:w="1976" w:type="dxa"/>
+            <w:tcBorders>
+              <w:right w:val="single" w:sz="4" w:space="0" w:color="292929"/>
+            </w:tcBorders>
+            <w:shd w:val="clear" w:color="auto" w:fill="EAEAEA"/>
+          </w:tcPr>
+          <w:p>
+            <w:pPr>
+              <w:spacing w:before="9" w:line="158" w:lineRule="auto"/>
+              <w:ind w:left="28"/>
+              <w:rPr>
+                <w:rFonts w:ascii="Arial" w:eastAsia="Arial" w:hAnsi="Arial" w:cs="Arial"/>
+                <w:b/>
+                <w:sz w:val="15"/>
+                <w:szCs w:val="15"/>
+              </w:rPr>
+            </w:pPr>
+            <w:r>
+              <w:rPr>
+                <w:rFonts w:ascii="Arial" w:eastAsia="Arial" w:hAnsi="Arial" w:cs="Arial"/>
+                <w:b/>
+                <w:sz w:val="15"/>
+                <w:szCs w:val="15"/>
+              </w:rPr>
+              <w:t>Formación</w:t>
+            </w:r>
+          </w:p>
+        </w:tc>
+        <w:tc>
+          <w:tcPr>
+            <w:tcW w:w="4272" w:type="dxa"/>
+            <w:tcBorders>
+              <w:left w:val="single" w:sz="4" w:space="0" w:color="292929"/>
+            </w:tcBorders>
+          </w:tcPr>
+          <w:p>
+            <w:pPr>
+              <w:spacing w:before="13" w:line="154" w:lineRule="auto"/>
+              <w:rPr>
+                <w:sz w:val="15"/>
+                <w:szCs w:val="15"/>
+              </w:rPr>
+            </w:pPr>
+            <w:r>
+              <w:rPr>
+                <w:sz w:val="15"/>
+                <w:szCs w:val="15"/>
+              </w:rPr>
+              <w:t>Redes o afines</w:t>
+            </w:r>
+          </w:p>
+        </w:tc>
+      </w:tr>
     </w:tbl>
     <w:p>
       <w:pPr>
@@ -13048,6 +13011,43 @@
           <w:rFonts w:ascii="Arial" w:eastAsia="Arial" w:hAnsi="Arial" w:cs="Arial"/>
           <w:b/>
           <w:color w:val="000000"/>
+          <w:sz w:val="19"/>
+          <w:szCs w:val="19"/>
+        </w:rPr>
+      </w:pPr>
+    </w:p>
+    <w:p>
+      <w:pPr>
+        <w:rPr>
+          <w:rFonts w:ascii="Arial" w:eastAsia="Arial" w:hAnsi="Arial" w:cs="Arial"/>
+          <w:b/>
+          <w:color w:val="000000"/>
+          <w:sz w:val="19"/>
+          <w:szCs w:val="19"/>
+        </w:rPr>
+      </w:pPr>
+    </w:p>
+    <w:p>
+      <w:pPr>
+        <w:tabs>
+          <w:tab w:val="left" w:pos="1021"/>
+        </w:tabs>
+        <w:rPr>
+          <w:rFonts w:ascii="Arial" w:eastAsia="Arial" w:hAnsi="Arial" w:cs="Arial"/>
+          <w:b/>
+          <w:color w:val="000000"/>
+          <w:sz w:val="19"/>
+          <w:szCs w:val="19"/>
+        </w:rPr>
+      </w:pPr>
+    </w:p>
+    <w:p>
+      <w:pPr>
+        <w:tabs>
+          <w:tab w:val="left" w:pos="1021"/>
+        </w:tabs>
+        <w:rPr>
+          <w:rFonts w:ascii="Arial" w:eastAsia="Arial" w:hAnsi="Arial" w:cs="Arial"/>
           <w:sz w:val="19"/>
           <w:szCs w:val="19"/>
         </w:rPr>
@@ -13057,6 +13057,14 @@
           <w:cols w:space="720"/>
         </w:sectPr>
       </w:pPr>
+      <w:r>
+        <w:rPr>
+          <w:rFonts w:ascii="Arial" w:eastAsia="Arial" w:hAnsi="Arial" w:cs="Arial"/>
+          <w:sz w:val="19"/>
+          <w:szCs w:val="19"/>
+        </w:rPr>
+        <w:tab/>
+      </w:r>
     </w:p>
     <w:p>
       <w:pPr>
@@ -13150,47 +13158,21 @@
               </wp:anchor>
             </w:drawing>
           </mc:Choice>
-          <mc:Fallback xmlns:sl="http://schemas.openxmlformats.org/schemaLibrary/2006/main" xmlns:a="http://schemas.openxmlformats.org/drawingml/2006/main" xmlns:pic="http://schemas.openxmlformats.org/drawingml/2006/picture" xmlns:c="http://schemas.openxmlformats.org/drawingml/2006/chart" xmlns:lc="http://schemas.openxmlformats.org/drawingml/2006/lockedCanvas" xmlns:dgm="http://schemas.openxmlformats.org/drawingml/2006/diagram">
-            <w:drawing>
-              <wp:anchor allowOverlap="1" behindDoc="0" distB="0" distT="0" distL="114300" distR="114300" hidden="0" layoutInCell="1" locked="0" relativeHeight="0" simplePos="0">
-                <wp:simplePos x="0" y="0"/>
-                <wp:positionH relativeFrom="column">
-                  <wp:posOffset>190500</wp:posOffset>
-                </wp:positionH>
-                <wp:positionV relativeFrom="paragraph">
-                  <wp:posOffset>165100</wp:posOffset>
-                </wp:positionV>
-                <wp:extent cx="4572" cy="12700"/>
-                <wp:effectExtent b="0" l="0" r="0" t="0"/>
-                <wp:wrapTopAndBottom distB="0" distT="0"/>
-                <wp:docPr id="12" name="image13.png"/>
-                <a:graphic>
-                  <a:graphicData uri="http://schemas.openxmlformats.org/drawingml/2006/picture">
-                    <pic:pic>
-                      <pic:nvPicPr>
-                        <pic:cNvPr id="0" name="image13.png"/>
-                        <pic:cNvPicPr preferRelativeResize="0"/>
-                      </pic:nvPicPr>
-                      <pic:blipFill>
-                        <a:blip r:embed="rId34"/>
-                        <a:srcRect/>
-                        <a:stretch>
-                          <a:fillRect/>
-                        </a:stretch>
-                      </pic:blipFill>
-                      <pic:spPr>
-                        <a:xfrm>
-                          <a:off x="0" y="0"/>
-                          <a:ext cx="4572" cy="12700"/>
-                        </a:xfrm>
-                        <a:prstGeom prst="rect"/>
-                        <a:ln/>
-                      </pic:spPr>
-                    </pic:pic>
-                  </a:graphicData>
-                </a:graphic>
-              </wp:anchor>
-            </w:drawing>
+          <mc:Fallback>
+            <w:pict>
+              <v:rect w14:anchorId="0ACEC0B0" id="Rectángulo 12" o:spid="_x0000_s1039" style="position:absolute;left:0;text-align:left;margin-left:15pt;margin-top:13pt;width:.35pt;height:1pt;z-index:251674624;visibility:visible;mso-wrap-style:square;mso-wrap-distance-left:9pt;mso-wrap-distance-top:0;mso-wrap-distance-right:9pt;mso-wrap-distance-bottom:0;mso-position-horizontal:absolute;mso-position-horizontal-relative:text;mso-position-vertical:absolute;mso-position-vertical-relative:text;v-text-anchor:middle" o:gfxdata="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" fillcolor="#292929" stroked="f">
+                <v:textbox inset="2.53958mm,2.53958mm,2.53958mm,2.53958mm">
+                  <w:txbxContent>
+                    <w:p>
+                      <w:pPr>
+                        <w:textDirection w:val="btLr"/>
+                      </w:pPr>
+                    </w:p>
+                  </w:txbxContent>
+                </v:textbox>
+                <w10:wrap type="topAndBottom"/>
+              </v:rect>
+            </w:pict>
           </mc:Fallback>
         </mc:AlternateContent>
       </w:r>
@@ -15166,7 +15148,7 @@
           <w:noProof/>
         </w:rPr>
         <mc:AlternateContent>
-          <mc:Choice Requires="wpg">
+          <mc:Choice Requires="wps">
             <w:drawing>
               <wp:anchor distT="0" distB="0" distL="114300" distR="114300" simplePos="0" relativeHeight="251675648" behindDoc="0" locked="0" layoutInCell="1" hidden="0" allowOverlap="1" wp14:anchorId="2463849F" wp14:editId="18E39B16">
                 <wp:simplePos x="0" y="0"/>
@@ -15218,47 +15200,21 @@
               </wp:anchor>
             </w:drawing>
           </mc:Choice>
-          <mc:Fallback xmlns:sl="http://schemas.openxmlformats.org/schemaLibrary/2006/main" xmlns:a="http://schemas.openxmlformats.org/drawingml/2006/main" xmlns:pic="http://schemas.openxmlformats.org/drawingml/2006/picture" xmlns:c="http://schemas.openxmlformats.org/drawingml/2006/chart" xmlns:lc="http://schemas.openxmlformats.org/drawingml/2006/lockedCanvas" xmlns:dgm="http://schemas.openxmlformats.org/drawingml/2006/diagram">
-            <w:drawing>
-              <wp:anchor allowOverlap="1" behindDoc="0" distB="0" distT="0" distL="114300" distR="114300" hidden="0" layoutInCell="1" locked="0" relativeHeight="0" simplePos="0">
-                <wp:simplePos x="0" y="0"/>
-                <wp:positionH relativeFrom="column">
-                  <wp:posOffset>190500</wp:posOffset>
-                </wp:positionH>
-                <wp:positionV relativeFrom="paragraph">
-                  <wp:posOffset>165100</wp:posOffset>
-                </wp:positionV>
-                <wp:extent cx="4762830" cy="12700"/>
-                <wp:effectExtent b="0" l="0" r="0" t="0"/>
-                <wp:wrapTopAndBottom distB="0" distT="0"/>
-                <wp:docPr id="18" name="image19.png"/>
-                <a:graphic>
-                  <a:graphicData uri="http://schemas.openxmlformats.org/drawingml/2006/picture">
-                    <pic:pic>
-                      <pic:nvPicPr>
-                        <pic:cNvPr id="0" name="image19.png"/>
-                        <pic:cNvPicPr preferRelativeResize="0"/>
-                      </pic:nvPicPr>
-                      <pic:blipFill>
-                        <a:blip r:embed="rId35"/>
-                        <a:srcRect/>
-                        <a:stretch>
-                          <a:fillRect/>
-                        </a:stretch>
-                      </pic:blipFill>
-                      <pic:spPr>
-                        <a:xfrm>
-                          <a:off x="0" y="0"/>
-                          <a:ext cx="4762830" cy="12700"/>
-                        </a:xfrm>
-                        <a:prstGeom prst="rect"/>
-                        <a:ln/>
-                      </pic:spPr>
-                    </pic:pic>
-                  </a:graphicData>
-                </a:graphic>
-              </wp:anchor>
-            </w:drawing>
+          <mc:Fallback>
+            <w:pict>
+              <v:rect w14:anchorId="2463849F" id="Rectángulo 18" o:spid="_x0000_s1040" style="position:absolute;left:0;text-align:left;margin-left:15pt;margin-top:13pt;width:375.05pt;height:1pt;z-index:251675648;visibility:visible;mso-wrap-style:square;mso-wrap-distance-left:9pt;mso-wrap-distance-top:0;mso-wrap-distance-right:9pt;mso-wrap-distance-bottom:0;mso-position-horizontal:absolute;mso-position-horizontal-relative:text;mso-position-vertical:absolute;mso-position-vertical-relative:text;v-text-anchor:middle" o:gfxdata="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" fillcolor="#292929" stroked="f">
+                <v:textbox inset="2.53958mm,2.53958mm,2.53958mm,2.53958mm">
+                  <w:txbxContent>
+                    <w:p>
+                      <w:pPr>
+                        <w:textDirection w:val="btLr"/>
+                      </w:pPr>
+                    </w:p>
+                  </w:txbxContent>
+                </v:textbox>
+                <w10:wrap type="topAndBottom"/>
+              </v:rect>
+            </w:pict>
           </mc:Fallback>
         </mc:AlternateContent>
       </w:r>
@@ -16205,15 +16161,13 @@
               </w:rPr>
               <w:t xml:space="preserve"> El administrador después de loguearse, podrá acceder al módulo de registro de </w:t>
             </w:r>
-            <w:proofErr w:type="spellStart"/>
-            <w:r>
-              <w:rPr>
-                <w:sz w:val="15"/>
-                <w:szCs w:val="15"/>
-              </w:rPr>
-              <w:t>camaras</w:t>
-            </w:r>
-            <w:proofErr w:type="spellEnd"/>
+            <w:r>
+              <w:rPr>
+                <w:sz w:val="15"/>
+                <w:szCs w:val="15"/>
+              </w:rPr>
+              <w:t>cámaras</w:t>
+            </w:r>
             <w:r>
               <w:rPr>
                 <w:sz w:val="15"/>
@@ -16221,15 +16175,13 @@
               </w:rPr>
               <w:t xml:space="preserve"> y agregar </w:t>
             </w:r>
-            <w:proofErr w:type="spellStart"/>
-            <w:r>
-              <w:rPr>
-                <w:sz w:val="15"/>
-                <w:szCs w:val="15"/>
-              </w:rPr>
-              <w:t>camaras</w:t>
-            </w:r>
-            <w:proofErr w:type="spellEnd"/>
+            <w:r>
+              <w:rPr>
+                <w:sz w:val="15"/>
+                <w:szCs w:val="15"/>
+              </w:rPr>
+              <w:t>cámaras</w:t>
+            </w:r>
             <w:r>
               <w:rPr>
                 <w:sz w:val="15"/>
@@ -17680,47 +17632,21 @@
               </wp:anchor>
             </w:drawing>
           </mc:Choice>
-          <mc:Fallback xmlns:sl="http://schemas.openxmlformats.org/schemaLibrary/2006/main" xmlns:a="http://schemas.openxmlformats.org/drawingml/2006/main" xmlns:pic="http://schemas.openxmlformats.org/drawingml/2006/picture" xmlns:c="http://schemas.openxmlformats.org/drawingml/2006/chart" xmlns:lc="http://schemas.openxmlformats.org/drawingml/2006/lockedCanvas" xmlns:dgm="http://schemas.openxmlformats.org/drawingml/2006/diagram">
-            <w:drawing>
-              <wp:anchor allowOverlap="1" behindDoc="0" distB="0" distT="0" distL="114300" distR="114300" hidden="0" layoutInCell="1" locked="0" relativeHeight="0" simplePos="0">
-                <wp:simplePos x="0" y="0"/>
-                <wp:positionH relativeFrom="column">
-                  <wp:posOffset>190500</wp:posOffset>
-                </wp:positionH>
-                <wp:positionV relativeFrom="paragraph">
-                  <wp:posOffset>165100</wp:posOffset>
-                </wp:positionV>
-                <wp:extent cx="4572" cy="12700"/>
-                <wp:effectExtent b="0" l="0" r="0" t="0"/>
-                <wp:wrapTopAndBottom distB="0" distT="0"/>
-                <wp:docPr id="21" name="image22.png"/>
-                <a:graphic>
-                  <a:graphicData uri="http://schemas.openxmlformats.org/drawingml/2006/picture">
-                    <pic:pic>
-                      <pic:nvPicPr>
-                        <pic:cNvPr id="0" name="image22.png"/>
-                        <pic:cNvPicPr preferRelativeResize="0"/>
-                      </pic:nvPicPr>
-                      <pic:blipFill>
-                        <a:blip r:embed="rId36"/>
-                        <a:srcRect/>
-                        <a:stretch>
-                          <a:fillRect/>
-                        </a:stretch>
-                      </pic:blipFill>
-                      <pic:spPr>
-                        <a:xfrm>
-                          <a:off x="0" y="0"/>
-                          <a:ext cx="4572" cy="12700"/>
-                        </a:xfrm>
-                        <a:prstGeom prst="rect"/>
-                        <a:ln/>
-                      </pic:spPr>
-                    </pic:pic>
-                  </a:graphicData>
-                </a:graphic>
-              </wp:anchor>
-            </w:drawing>
+          <mc:Fallback>
+            <w:pict>
+              <v:rect w14:anchorId="6EC14DDE" id="Rectángulo 21" o:spid="_x0000_s1041" style="position:absolute;left:0;text-align:left;margin-left:15pt;margin-top:13pt;width:.35pt;height:1pt;z-index:251676672;visibility:visible;mso-wrap-style:square;mso-wrap-distance-left:9pt;mso-wrap-distance-top:0;mso-wrap-distance-right:9pt;mso-wrap-distance-bottom:0;mso-position-horizontal:absolute;mso-position-horizontal-relative:text;mso-position-vertical:absolute;mso-position-vertical-relative:text;v-text-anchor:middle" o:gfxdata="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" fillcolor="#292929" stroked="f">
+                <v:textbox inset="2.53958mm,2.53958mm,2.53958mm,2.53958mm">
+                  <w:txbxContent>
+                    <w:p>
+                      <w:pPr>
+                        <w:textDirection w:val="btLr"/>
+                      </w:pPr>
+                    </w:p>
+                  </w:txbxContent>
+                </v:textbox>
+                <w10:wrap type="topAndBottom"/>
+              </v:rect>
+            </w:pict>
           </mc:Fallback>
         </mc:AlternateContent>
       </w:r>
@@ -19984,7 +19910,7 @@
           <w:noProof/>
         </w:rPr>
         <mc:AlternateContent>
-          <mc:Choice Requires="wpg">
+          <mc:Choice Requires="wps">
             <w:drawing>
               <wp:anchor distT="0" distB="0" distL="114300" distR="114300" simplePos="0" relativeHeight="251677696" behindDoc="0" locked="0" layoutInCell="1" hidden="0" allowOverlap="1" wp14:anchorId="73DE721D" wp14:editId="37CCC210">
                 <wp:simplePos x="0" y="0"/>
@@ -20036,47 +19962,21 @@
               </wp:anchor>
             </w:drawing>
           </mc:Choice>
-          <mc:Fallback xmlns:sl="http://schemas.openxmlformats.org/schemaLibrary/2006/main" xmlns:a="http://schemas.openxmlformats.org/drawingml/2006/main" xmlns:pic="http://schemas.openxmlformats.org/drawingml/2006/picture" xmlns:c="http://schemas.openxmlformats.org/drawingml/2006/chart" xmlns:lc="http://schemas.openxmlformats.org/drawingml/2006/lockedCanvas" xmlns:dgm="http://schemas.openxmlformats.org/drawingml/2006/diagram">
-            <w:drawing>
-              <wp:anchor allowOverlap="1" behindDoc="0" distB="0" distT="0" distL="114300" distR="114300" hidden="0" layoutInCell="1" locked="0" relativeHeight="0" simplePos="0">
-                <wp:simplePos x="0" y="0"/>
-                <wp:positionH relativeFrom="column">
-                  <wp:posOffset>190500</wp:posOffset>
-                </wp:positionH>
-                <wp:positionV relativeFrom="paragraph">
-                  <wp:posOffset>165100</wp:posOffset>
-                </wp:positionV>
-                <wp:extent cx="4762830" cy="12700"/>
-                <wp:effectExtent b="0" l="0" r="0" t="0"/>
-                <wp:wrapTopAndBottom distB="0" distT="0"/>
-                <wp:docPr id="26" name="image27.png"/>
-                <a:graphic>
-                  <a:graphicData uri="http://schemas.openxmlformats.org/drawingml/2006/picture">
-                    <pic:pic>
-                      <pic:nvPicPr>
-                        <pic:cNvPr id="0" name="image27.png"/>
-                        <pic:cNvPicPr preferRelativeResize="0"/>
-                      </pic:nvPicPr>
-                      <pic:blipFill>
-                        <a:blip r:embed="rId37"/>
-                        <a:srcRect/>
-                        <a:stretch>
-                          <a:fillRect/>
-                        </a:stretch>
-                      </pic:blipFill>
-                      <pic:spPr>
-                        <a:xfrm>
-                          <a:off x="0" y="0"/>
-                          <a:ext cx="4762830" cy="12700"/>
-                        </a:xfrm>
-                        <a:prstGeom prst="rect"/>
-                        <a:ln/>
-                      </pic:spPr>
-                    </pic:pic>
-                  </a:graphicData>
-                </a:graphic>
-              </wp:anchor>
-            </w:drawing>
+          <mc:Fallback>
+            <w:pict>
+              <v:rect w14:anchorId="73DE721D" id="Rectángulo 6" o:spid="_x0000_s1042" style="position:absolute;left:0;text-align:left;margin-left:15pt;margin-top:13pt;width:375.05pt;height:1pt;z-index:251677696;visibility:visible;mso-wrap-style:square;mso-wrap-distance-left:9pt;mso-wrap-distance-top:0;mso-wrap-distance-right:9pt;mso-wrap-distance-bottom:0;mso-position-horizontal:absolute;mso-position-horizontal-relative:text;mso-position-vertical:absolute;mso-position-vertical-relative:text;v-text-anchor:middle" o:gfxdata="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" fillcolor="#292929" stroked="f">
+                <v:textbox inset="2.53958mm,2.53958mm,2.53958mm,2.53958mm">
+                  <w:txbxContent>
+                    <w:p>
+                      <w:pPr>
+                        <w:textDirection w:val="btLr"/>
+                      </w:pPr>
+                    </w:p>
+                  </w:txbxContent>
+                </v:textbox>
+                <w10:wrap type="topAndBottom"/>
+              </v:rect>
+            </w:pict>
           </mc:Fallback>
         </mc:AlternateContent>
       </w:r>
@@ -22320,7 +22220,7 @@
           <w:noProof/>
         </w:rPr>
         <mc:AlternateContent>
-          <mc:Choice Requires="wpg">
+          <mc:Choice Requires="wps">
             <w:drawing>
               <wp:anchor distT="0" distB="0" distL="114300" distR="114300" simplePos="0" relativeHeight="251678720" behindDoc="0" locked="0" layoutInCell="1" hidden="0" allowOverlap="1" wp14:anchorId="453DBFA5" wp14:editId="6CEE02FE">
                 <wp:simplePos x="0" y="0"/>
@@ -22372,47 +22272,21 @@
               </wp:anchor>
             </w:drawing>
           </mc:Choice>
-          <mc:Fallback xmlns:sl="http://schemas.openxmlformats.org/schemaLibrary/2006/main" xmlns:a="http://schemas.openxmlformats.org/drawingml/2006/main" xmlns:pic="http://schemas.openxmlformats.org/drawingml/2006/picture" xmlns:c="http://schemas.openxmlformats.org/drawingml/2006/chart" xmlns:lc="http://schemas.openxmlformats.org/drawingml/2006/lockedCanvas" xmlns:dgm="http://schemas.openxmlformats.org/drawingml/2006/diagram">
-            <w:drawing>
-              <wp:anchor allowOverlap="1" behindDoc="0" distB="0" distT="0" distL="114300" distR="114300" hidden="0" layoutInCell="1" locked="0" relativeHeight="0" simplePos="0">
-                <wp:simplePos x="0" y="0"/>
-                <wp:positionH relativeFrom="column">
-                  <wp:posOffset>190500</wp:posOffset>
-                </wp:positionH>
-                <wp:positionV relativeFrom="paragraph">
-                  <wp:posOffset>165100</wp:posOffset>
-                </wp:positionV>
-                <wp:extent cx="4762830" cy="12700"/>
-                <wp:effectExtent b="0" l="0" r="0" t="0"/>
-                <wp:wrapTopAndBottom distB="0" distT="0"/>
-                <wp:docPr id="2" name="image2.png"/>
-                <a:graphic>
-                  <a:graphicData uri="http://schemas.openxmlformats.org/drawingml/2006/picture">
-                    <pic:pic>
-                      <pic:nvPicPr>
-                        <pic:cNvPr id="0" name="image2.png"/>
-                        <pic:cNvPicPr preferRelativeResize="0"/>
-                      </pic:nvPicPr>
-                      <pic:blipFill>
-                        <a:blip r:embed="rId38"/>
-                        <a:srcRect/>
-                        <a:stretch>
-                          <a:fillRect/>
-                        </a:stretch>
-                      </pic:blipFill>
-                      <pic:spPr>
-                        <a:xfrm>
-                          <a:off x="0" y="0"/>
-                          <a:ext cx="4762830" cy="12700"/>
-                        </a:xfrm>
-                        <a:prstGeom prst="rect"/>
-                        <a:ln/>
-                      </pic:spPr>
-                    </pic:pic>
-                  </a:graphicData>
-                </a:graphic>
-              </wp:anchor>
-            </w:drawing>
+          <mc:Fallback>
+            <w:pict>
+              <v:rect w14:anchorId="453DBFA5" id="Rectángulo 7" o:spid="_x0000_s1043" style="position:absolute;left:0;text-align:left;margin-left:15pt;margin-top:13pt;width:375.05pt;height:1pt;z-index:251678720;visibility:visible;mso-wrap-style:square;mso-wrap-distance-left:9pt;mso-wrap-distance-top:0;mso-wrap-distance-right:9pt;mso-wrap-distance-bottom:0;mso-position-horizontal:absolute;mso-position-horizontal-relative:text;mso-position-vertical:absolute;mso-position-vertical-relative:text;v-text-anchor:middle" o:gfxdata="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" fillcolor="#292929" stroked="f">
+                <v:textbox inset="2.53958mm,2.53958mm,2.53958mm,2.53958mm">
+                  <w:txbxContent>
+                    <w:p>
+                      <w:pPr>
+                        <w:textDirection w:val="btLr"/>
+                      </w:pPr>
+                    </w:p>
+                  </w:txbxContent>
+                </v:textbox>
+                <w10:wrap type="topAndBottom"/>
+              </v:rect>
+            </w:pict>
           </mc:Fallback>
         </mc:AlternateContent>
       </w:r>
@@ -24567,7 +24441,6 @@
           <w:sz w:val="21"/>
           <w:szCs w:val="21"/>
         </w:rPr>
-        <w:lastRenderedPageBreak/>
         <w:t>Requisitos comunes de las interfaces</w:t>
       </w:r>
     </w:p>
@@ -24610,6 +24483,7 @@
       <w:bookmarkStart w:id="20" w:name="_heading=h.2jxsxqh" w:colFirst="0" w:colLast="0"/>
       <w:bookmarkEnd w:id="20"/>
       <w:r>
+        <w:lastRenderedPageBreak/>
         <w:t>Interfaces de usuario</w:t>
       </w:r>
     </w:p>
@@ -24701,7 +24575,7 @@
           <w:noProof/>
         </w:rPr>
         <mc:AlternateContent>
-          <mc:Choice Requires="wpg">
+          <mc:Choice Requires="wps">
             <w:drawing>
               <wp:anchor distT="0" distB="0" distL="114300" distR="114300" simplePos="0" relativeHeight="251679744" behindDoc="0" locked="0" layoutInCell="1" hidden="0" allowOverlap="1" wp14:anchorId="01F5B341" wp14:editId="49EA6428">
                 <wp:simplePos x="0" y="0"/>
@@ -24753,47 +24627,21 @@
               </wp:anchor>
             </w:drawing>
           </mc:Choice>
-          <mc:Fallback xmlns:sl="http://schemas.openxmlformats.org/schemaLibrary/2006/main" xmlns:a="http://schemas.openxmlformats.org/drawingml/2006/main" xmlns:pic="http://schemas.openxmlformats.org/drawingml/2006/picture" xmlns:c="http://schemas.openxmlformats.org/drawingml/2006/chart" xmlns:lc="http://schemas.openxmlformats.org/drawingml/2006/lockedCanvas" xmlns:dgm="http://schemas.openxmlformats.org/drawingml/2006/diagram">
-            <w:drawing>
-              <wp:anchor allowOverlap="1" behindDoc="0" distB="0" distT="0" distL="114300" distR="114300" hidden="0" layoutInCell="1" locked="0" relativeHeight="0" simplePos="0">
-                <wp:simplePos x="0" y="0"/>
-                <wp:positionH relativeFrom="column">
-                  <wp:posOffset>190500</wp:posOffset>
-                </wp:positionH>
-                <wp:positionV relativeFrom="paragraph">
-                  <wp:posOffset>165100</wp:posOffset>
-                </wp:positionV>
-                <wp:extent cx="4762830" cy="12700"/>
-                <wp:effectExtent b="0" l="0" r="0" t="0"/>
-                <wp:wrapTopAndBottom distB="0" distT="0"/>
-                <wp:docPr id="3" name="image4.png"/>
-                <a:graphic>
-                  <a:graphicData uri="http://schemas.openxmlformats.org/drawingml/2006/picture">
-                    <pic:pic>
-                      <pic:nvPicPr>
-                        <pic:cNvPr id="0" name="image4.png"/>
-                        <pic:cNvPicPr preferRelativeResize="0"/>
-                      </pic:nvPicPr>
-                      <pic:blipFill>
-                        <a:blip r:embed="rId39"/>
-                        <a:srcRect/>
-                        <a:stretch>
-                          <a:fillRect/>
-                        </a:stretch>
-                      </pic:blipFill>
-                      <pic:spPr>
-                        <a:xfrm>
-                          <a:off x="0" y="0"/>
-                          <a:ext cx="4762830" cy="12700"/>
-                        </a:xfrm>
-                        <a:prstGeom prst="rect"/>
-                        <a:ln/>
-                      </pic:spPr>
-                    </pic:pic>
-                  </a:graphicData>
-                </a:graphic>
-              </wp:anchor>
-            </w:drawing>
+          <mc:Fallback>
+            <w:pict>
+              <v:rect w14:anchorId="01F5B341" id="Rectángulo 8" o:spid="_x0000_s1044" style="position:absolute;left:0;text-align:left;margin-left:15pt;margin-top:13pt;width:375.05pt;height:1pt;z-index:251679744;visibility:visible;mso-wrap-style:square;mso-wrap-distance-left:9pt;mso-wrap-distance-top:0;mso-wrap-distance-right:9pt;mso-wrap-distance-bottom:0;mso-position-horizontal:absolute;mso-position-horizontal-relative:text;mso-position-vertical:absolute;mso-position-vertical-relative:text;v-text-anchor:middle" o:gfxdata="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" fillcolor="#292929" stroked="f">
+                <v:textbox inset="2.53958mm,2.53958mm,2.53958mm,2.53958mm">
+                  <w:txbxContent>
+                    <w:p>
+                      <w:pPr>
+                        <w:textDirection w:val="btLr"/>
+                      </w:pPr>
+                    </w:p>
+                  </w:txbxContent>
+                </v:textbox>
+                <w10:wrap type="topAndBottom"/>
+              </v:rect>
+            </w:pict>
           </mc:Fallback>
         </mc:AlternateContent>
       </w:r>
@@ -25268,7 +25116,7 @@
               </wp:anchor>
             </w:drawing>
           </mc:Choice>
-          <mc:Fallback xmlns:sl="http://schemas.openxmlformats.org/schemaLibrary/2006/main" xmlns:a="http://schemas.openxmlformats.org/drawingml/2006/main" xmlns:pic="http://schemas.openxmlformats.org/drawingml/2006/picture" xmlns:c="http://schemas.openxmlformats.org/drawingml/2006/chart" xmlns:lc="http://schemas.openxmlformats.org/drawingml/2006/lockedCanvas" xmlns:dgm="http://schemas.openxmlformats.org/drawingml/2006/diagram">
+          <mc:Fallback xmlns:dgm="http://schemas.openxmlformats.org/drawingml/2006/diagram" xmlns:lc="http://schemas.openxmlformats.org/drawingml/2006/lockedCanvas" xmlns:c="http://schemas.openxmlformats.org/drawingml/2006/chart" xmlns:pic="http://schemas.openxmlformats.org/drawingml/2006/picture" xmlns:a="http://schemas.openxmlformats.org/drawingml/2006/main" xmlns:sl="http://schemas.openxmlformats.org/schemaLibrary/2006/main">
             <w:drawing>
               <wp:anchor allowOverlap="1" behindDoc="0" distB="0" distT="0" distL="114300" distR="114300" hidden="0" layoutInCell="1" locked="0" relativeHeight="0" simplePos="0">
                 <wp:simplePos x="0" y="0"/>
@@ -26004,7 +25852,6 @@
           <w:szCs w:val="18"/>
           <w:u w:val="single"/>
         </w:rPr>
-        <w:lastRenderedPageBreak/>
         <w:t xml:space="preserve">Consultar </w:t>
       </w:r>
       <w:r>
@@ -26142,7 +25989,7 @@
           <w:noProof/>
         </w:rPr>
         <mc:AlternateContent>
-          <mc:Choice Requires="wpg">
+          <mc:Choice Requires="wps">
             <w:drawing>
               <wp:anchor distT="0" distB="0" distL="114300" distR="114300" simplePos="0" relativeHeight="251681792" behindDoc="0" locked="0" layoutInCell="1" hidden="0" allowOverlap="1" wp14:anchorId="1AAFAE6A" wp14:editId="60C2CED4">
                 <wp:simplePos x="0" y="0"/>
@@ -26194,47 +26041,21 @@
               </wp:anchor>
             </w:drawing>
           </mc:Choice>
-          <mc:Fallback xmlns:sl="http://schemas.openxmlformats.org/schemaLibrary/2006/main" xmlns:a="http://schemas.openxmlformats.org/drawingml/2006/main" xmlns:pic="http://schemas.openxmlformats.org/drawingml/2006/picture" xmlns:c="http://schemas.openxmlformats.org/drawingml/2006/chart" xmlns:lc="http://schemas.openxmlformats.org/drawingml/2006/lockedCanvas" xmlns:dgm="http://schemas.openxmlformats.org/drawingml/2006/diagram">
-            <w:drawing>
-              <wp:anchor allowOverlap="1" behindDoc="0" distB="0" distT="0" distL="114300" distR="114300" hidden="0" layoutInCell="1" locked="0" relativeHeight="0" simplePos="0">
-                <wp:simplePos x="0" y="0"/>
-                <wp:positionH relativeFrom="column">
-                  <wp:posOffset>190500</wp:posOffset>
-                </wp:positionH>
-                <wp:positionV relativeFrom="paragraph">
-                  <wp:posOffset>165100</wp:posOffset>
-                </wp:positionV>
-                <wp:extent cx="4762830" cy="12700"/>
-                <wp:effectExtent b="0" l="0" r="0" t="0"/>
-                <wp:wrapTopAndBottom distB="0" distT="0"/>
-                <wp:docPr id="8" name="image9.png"/>
-                <a:graphic>
-                  <a:graphicData uri="http://schemas.openxmlformats.org/drawingml/2006/picture">
-                    <pic:pic>
-                      <pic:nvPicPr>
-                        <pic:cNvPr id="0" name="image9.png"/>
-                        <pic:cNvPicPr preferRelativeResize="0"/>
-                      </pic:nvPicPr>
-                      <pic:blipFill>
-                        <a:blip r:embed="rId45"/>
-                        <a:srcRect/>
-                        <a:stretch>
-                          <a:fillRect/>
-                        </a:stretch>
-                      </pic:blipFill>
-                      <pic:spPr>
-                        <a:xfrm>
-                          <a:off x="0" y="0"/>
-                          <a:ext cx="4762830" cy="12700"/>
-                        </a:xfrm>
-                        <a:prstGeom prst="rect"/>
-                        <a:ln/>
-                      </pic:spPr>
-                    </pic:pic>
-                  </a:graphicData>
-                </a:graphic>
-              </wp:anchor>
-            </w:drawing>
+          <mc:Fallback>
+            <w:pict>
+              <v:rect w14:anchorId="1AAFAE6A" id="Rectángulo 9" o:spid="_x0000_s1045" style="position:absolute;left:0;text-align:left;margin-left:15pt;margin-top:13pt;width:375.05pt;height:1pt;z-index:251681792;visibility:visible;mso-wrap-style:square;mso-wrap-distance-left:9pt;mso-wrap-distance-top:0;mso-wrap-distance-right:9pt;mso-wrap-distance-bottom:0;mso-position-horizontal:absolute;mso-position-horizontal-relative:text;mso-position-vertical:absolute;mso-position-vertical-relative:text;v-text-anchor:middle" o:gfxdata="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" fillcolor="#292929" stroked="f">
+                <v:textbox inset="2.53958mm,2.53958mm,2.53958mm,2.53958mm">
+                  <w:txbxContent>
+                    <w:p>
+                      <w:pPr>
+                        <w:textDirection w:val="btLr"/>
+                      </w:pPr>
+                    </w:p>
+                  </w:txbxContent>
+                </v:textbox>
+                <w10:wrap type="topAndBottom"/>
+              </v:rect>
+            </w:pict>
           </mc:Fallback>
         </mc:AlternateContent>
       </w:r>
@@ -26805,7 +26626,7 @@
               </wp:anchor>
             </w:drawing>
           </mc:Choice>
-          <mc:Fallback xmlns:sl="http://schemas.openxmlformats.org/schemaLibrary/2006/main" xmlns:a="http://schemas.openxmlformats.org/drawingml/2006/main" xmlns:pic="http://schemas.openxmlformats.org/drawingml/2006/picture" xmlns:c="http://schemas.openxmlformats.org/drawingml/2006/chart" xmlns:lc="http://schemas.openxmlformats.org/drawingml/2006/lockedCanvas" xmlns:dgm="http://schemas.openxmlformats.org/drawingml/2006/diagram">
+          <mc:Fallback xmlns:dgm="http://schemas.openxmlformats.org/drawingml/2006/diagram" xmlns:lc="http://schemas.openxmlformats.org/drawingml/2006/lockedCanvas" xmlns:c="http://schemas.openxmlformats.org/drawingml/2006/chart" xmlns:pic="http://schemas.openxmlformats.org/drawingml/2006/picture" xmlns:a="http://schemas.openxmlformats.org/drawingml/2006/main" xmlns:sl="http://schemas.openxmlformats.org/schemaLibrary/2006/main">
             <w:drawing>
               <wp:anchor allowOverlap="1" behindDoc="0" distB="0" distT="0" distL="114300" distR="114300" hidden="0" layoutInCell="1" locked="0" relativeHeight="0" simplePos="0">
                 <wp:simplePos x="0" y="0"/>
@@ -27665,7 +27486,6 @@
           <w:sz w:val="15"/>
           <w:szCs w:val="15"/>
         </w:rPr>
-        <w:lastRenderedPageBreak/>
         <w:tab/>
       </w:r>
     </w:p>
@@ -27743,6 +27563,7 @@
           <w:sz w:val="21"/>
           <w:szCs w:val="21"/>
         </w:rPr>
+        <w:lastRenderedPageBreak/>
         <w:t>Requisitos no funcionales</w:t>
       </w:r>
     </w:p>
@@ -28146,7 +27967,7 @@
           <w:noProof/>
         </w:rPr>
         <mc:AlternateContent>
-          <mc:Choice Requires="wpg">
+          <mc:Choice Requires="wps">
             <w:drawing>
               <wp:anchor distT="0" distB="0" distL="114300" distR="114300" simplePos="0" relativeHeight="251683840" behindDoc="0" locked="0" layoutInCell="1" hidden="0" allowOverlap="1" wp14:anchorId="575FFF3A" wp14:editId="18CF3375">
                 <wp:simplePos x="0" y="0"/>
@@ -28198,47 +28019,21 @@
               </wp:anchor>
             </w:drawing>
           </mc:Choice>
-          <mc:Fallback xmlns:sl="http://schemas.openxmlformats.org/schemaLibrary/2006/main" xmlns:a="http://schemas.openxmlformats.org/drawingml/2006/main" xmlns:pic="http://schemas.openxmlformats.org/drawingml/2006/picture" xmlns:c="http://schemas.openxmlformats.org/drawingml/2006/chart" xmlns:lc="http://schemas.openxmlformats.org/drawingml/2006/lockedCanvas" xmlns:dgm="http://schemas.openxmlformats.org/drawingml/2006/diagram">
-            <w:drawing>
-              <wp:anchor allowOverlap="1" behindDoc="0" distB="0" distT="0" distL="114300" distR="114300" hidden="0" layoutInCell="1" locked="0" relativeHeight="0" simplePos="0">
-                <wp:simplePos x="0" y="0"/>
-                <wp:positionH relativeFrom="column">
-                  <wp:posOffset>190500</wp:posOffset>
-                </wp:positionH>
-                <wp:positionV relativeFrom="paragraph">
-                  <wp:posOffset>165100</wp:posOffset>
-                </wp:positionV>
-                <wp:extent cx="4762830" cy="12700"/>
-                <wp:effectExtent b="0" l="0" r="0" t="0"/>
-                <wp:wrapTopAndBottom distB="0" distT="0"/>
-                <wp:docPr id="7" name="image8.png"/>
-                <a:graphic>
-                  <a:graphicData uri="http://schemas.openxmlformats.org/drawingml/2006/picture">
-                    <pic:pic>
-                      <pic:nvPicPr>
-                        <pic:cNvPr id="0" name="image8.png"/>
-                        <pic:cNvPicPr preferRelativeResize="0"/>
-                      </pic:nvPicPr>
-                      <pic:blipFill>
-                        <a:blip r:embed="rId47"/>
-                        <a:srcRect/>
-                        <a:stretch>
-                          <a:fillRect/>
-                        </a:stretch>
-                      </pic:blipFill>
-                      <pic:spPr>
-                        <a:xfrm>
-                          <a:off x="0" y="0"/>
-                          <a:ext cx="4762830" cy="12700"/>
-                        </a:xfrm>
-                        <a:prstGeom prst="rect"/>
-                        <a:ln/>
-                      </pic:spPr>
-                    </pic:pic>
-                  </a:graphicData>
-                </a:graphic>
-              </wp:anchor>
-            </w:drawing>
+          <mc:Fallback>
+            <w:pict>
+              <v:rect w14:anchorId="575FFF3A" id="Rectángulo 33" o:spid="_x0000_s1046" style="position:absolute;left:0;text-align:left;margin-left:15pt;margin-top:13pt;width:375.05pt;height:1pt;z-index:251683840;visibility:visible;mso-wrap-style:square;mso-wrap-distance-left:9pt;mso-wrap-distance-top:0;mso-wrap-distance-right:9pt;mso-wrap-distance-bottom:0;mso-position-horizontal:absolute;mso-position-horizontal-relative:text;mso-position-vertical:absolute;mso-position-vertical-relative:text;v-text-anchor:middle" o:gfxdata="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" fillcolor="#292929" stroked="f">
+                <v:textbox inset="2.53958mm,2.53958mm,2.53958mm,2.53958mm">
+                  <w:txbxContent>
+                    <w:p>
+                      <w:pPr>
+                        <w:textDirection w:val="btLr"/>
+                      </w:pPr>
+                    </w:p>
+                  </w:txbxContent>
+                </v:textbox>
+                <w10:wrap type="topAndBottom"/>
+              </v:rect>
+            </w:pict>
           </mc:Fallback>
         </mc:AlternateContent>
       </w:r>
@@ -28643,7 +28438,7 @@
               </wp:anchor>
             </w:drawing>
           </mc:Choice>
-          <mc:Fallback xmlns:sl="http://schemas.openxmlformats.org/schemaLibrary/2006/main" xmlns:a="http://schemas.openxmlformats.org/drawingml/2006/main" xmlns:pic="http://schemas.openxmlformats.org/drawingml/2006/picture" xmlns:c="http://schemas.openxmlformats.org/drawingml/2006/chart" xmlns:lc="http://schemas.openxmlformats.org/drawingml/2006/lockedCanvas" xmlns:dgm="http://schemas.openxmlformats.org/drawingml/2006/diagram">
+          <mc:Fallback xmlns:dgm="http://schemas.openxmlformats.org/drawingml/2006/diagram" xmlns:lc="http://schemas.openxmlformats.org/drawingml/2006/lockedCanvas" xmlns:c="http://schemas.openxmlformats.org/drawingml/2006/chart" xmlns:pic="http://schemas.openxmlformats.org/drawingml/2006/picture" xmlns:a="http://schemas.openxmlformats.org/drawingml/2006/main" xmlns:sl="http://schemas.openxmlformats.org/schemaLibrary/2006/main">
             <w:drawing>
               <wp:anchor allowOverlap="1" behindDoc="0" distB="0" distT="0" distL="114300" distR="114300" hidden="0" layoutInCell="1" locked="0" relativeHeight="0" simplePos="0">
                 <wp:simplePos x="0" y="0"/>
@@ -28875,6 +28670,7 @@
         <w:rPr>
           <w:noProof/>
         </w:rPr>
+        <w:lastRenderedPageBreak/>
         <mc:AlternateContent>
           <mc:Choice Requires="wpg">
             <w:drawing>
@@ -28999,7 +28795,7 @@
               </wp:anchor>
             </w:drawing>
           </mc:Choice>
-          <mc:Fallback xmlns:sl="http://schemas.openxmlformats.org/schemaLibrary/2006/main" xmlns:a="http://schemas.openxmlformats.org/drawingml/2006/main" xmlns:pic="http://schemas.openxmlformats.org/drawingml/2006/picture" xmlns:c="http://schemas.openxmlformats.org/drawingml/2006/chart" xmlns:lc="http://schemas.openxmlformats.org/drawingml/2006/lockedCanvas" xmlns:dgm="http://schemas.openxmlformats.org/drawingml/2006/diagram">
+          <mc:Fallback xmlns:dgm="http://schemas.openxmlformats.org/drawingml/2006/diagram" xmlns:lc="http://schemas.openxmlformats.org/drawingml/2006/lockedCanvas" xmlns:c="http://schemas.openxmlformats.org/drawingml/2006/chart" xmlns:pic="http://schemas.openxmlformats.org/drawingml/2006/picture" xmlns:a="http://schemas.openxmlformats.org/drawingml/2006/main" xmlns:sl="http://schemas.openxmlformats.org/schemaLibrary/2006/main">
             <w:drawing>
               <wp:anchor allowOverlap="1" behindDoc="0" distB="0" distT="0" distL="114300" distR="114300" hidden="0" layoutInCell="1" locked="0" relativeHeight="0" simplePos="0">
                 <wp:simplePos x="0" y="0"/>
@@ -29338,12 +29134,6 @@
 </w:endnotes>
 </file>
 
-<file path=word/footer1.xml><?xml version="1.0" encoding="utf-8"?>
-<w:ftr xmlns:wpc="http://schemas.microsoft.com/office/word/2010/wordprocessingCanvas" xmlns:cx="http://schemas.microsoft.com/office/drawing/2014/chartex" xmlns:cx1="http://schemas.microsoft.com/office/drawing/2015/9/8/chartex" xmlns:cx2="http://schemas.microsoft.com/office/drawing/2015/10/21/chartex" xmlns:cx3="http://schemas.microsoft.com/office/drawing/2016/5/9/chartex" xmlns:cx4="http://schemas.microsoft.com/office/drawing/2016/5/10/chartex" xmlns:cx5="http://schemas.microsoft.com/office/drawing/2016/5/11/chartex" xmlns:cx6="http://schemas.microsoft.com/office/drawing/2016/5/12/chartex" xmlns:cx7="http://schemas.microsoft.com/office/drawing/2016/5/13/chartex" xmlns:cx8="http://schemas.microsoft.com/office/drawing/2016/5/14/chartex" xmlns:mc="http://schemas.openxmlformats.org/markup-compatibility/2006" xmlns:aink="http://schemas.microsoft.com/office/drawing/2016/ink" xmlns:am3d="http://schemas.microsoft.com/office/drawing/2017/model3d" xmlns:o="urn:schemas-microsoft-com:office:office" xmlns:oel="http://schemas.microsoft.com/office/2019/extlst" xmlns:r="http://schemas.openxmlformats.org/officeDocument/2006/relationships" xmlns:m="http://schemas.openxmlformats.org/officeDocument/2006/math" xmlns:v="urn:schemas-microsoft-com:vml" xmlns:wp14="http://schemas.microsoft.com/office/word/2010/wordprocessingDrawing" xmlns:wp="http://schemas.openxmlformats.org/drawingml/2006/wordprocessingDrawing" xmlns:w10="urn:schemas-microsoft-com:office:word" xmlns:w="http://schemas.openxmlformats.org/wordprocessingml/2006/main" xmlns:w14="http://schemas.microsoft.com/office/word/2010/wordml" xmlns:w15="http://schemas.microsoft.com/office/word/2012/wordml" xmlns:w16cex="http://schemas.microsoft.com/office/word/2018/wordml/cex" xmlns:w16cid="http://schemas.microsoft.com/office/word/2016/wordml/cid" xmlns:w16="http://schemas.microsoft.com/office/word/2018/wordml" xmlns:w16sdtdh="http://schemas.microsoft.com/office/word/2020/wordml/sdtdatahash" xmlns:w16se="http://schemas.microsoft.com/office/word/2015/wordml/symex" xmlns:wpg="http://schemas.microsoft.com/office/word/2010/wordprocessingGroup" xmlns:wpi="http://schemas.microsoft.com/office/word/2010/wordprocessingInk" xmlns:wne="http://schemas.microsoft.com/office/word/2006/wordml" xmlns:wps="http://schemas.microsoft.com/office/word/2010/wordprocessingShape" mc:Ignorable="w14 w15 w16se w16cid w16 w16cex w16sdtdh wp14">
-  <w:p/>
-</w:ftr>
-</file>
-
 <file path=word/footnotes.xml><?xml version="1.0" encoding="utf-8"?>
 <w:footnotes xmlns:wpc="http://schemas.microsoft.com/office/word/2010/wordprocessingCanvas" xmlns:cx="http://schemas.microsoft.com/office/drawing/2014/chartex" xmlns:cx1="http://schemas.microsoft.com/office/drawing/2015/9/8/chartex" xmlns:cx2="http://schemas.microsoft.com/office/drawing/2015/10/21/chartex" xmlns:cx3="http://schemas.microsoft.com/office/drawing/2016/5/9/chartex" xmlns:cx4="http://schemas.microsoft.com/office/drawing/2016/5/10/chartex" xmlns:cx5="http://schemas.microsoft.com/office/drawing/2016/5/11/chartex" xmlns:cx6="http://schemas.microsoft.com/office/drawing/2016/5/12/chartex" xmlns:cx7="http://schemas.microsoft.com/office/drawing/2016/5/13/chartex" xmlns:cx8="http://schemas.microsoft.com/office/drawing/2016/5/14/chartex" xmlns:mc="http://schemas.openxmlformats.org/markup-compatibility/2006" xmlns:aink="http://schemas.microsoft.com/office/drawing/2016/ink" xmlns:am3d="http://schemas.microsoft.com/office/drawing/2017/model3d" xmlns:o="urn:schemas-microsoft-com:office:office" xmlns:oel="http://schemas.microsoft.com/office/2019/extlst" xmlns:r="http://schemas.openxmlformats.org/officeDocument/2006/relationships" xmlns:m="http://schemas.openxmlformats.org/officeDocument/2006/math" xmlns:v="urn:schemas-microsoft-com:vml" xmlns:wp14="http://schemas.microsoft.com/office/word/2010/wordprocessingDrawing" xmlns:wp="http://schemas.openxmlformats.org/drawingml/2006/wordprocessingDrawing" xmlns:w10="urn:schemas-microsoft-com:office:word" xmlns:w="http://schemas.openxmlformats.org/wordprocessingml/2006/main" xmlns:w14="http://schemas.microsoft.com/office/word/2010/wordml" xmlns:w15="http://schemas.microsoft.com/office/word/2012/wordml" xmlns:w16cex="http://schemas.microsoft.com/office/word/2018/wordml/cex" xmlns:w16cid="http://schemas.microsoft.com/office/word/2016/wordml/cid" xmlns:w16="http://schemas.microsoft.com/office/word/2018/wordml" xmlns:w16sdtdh="http://schemas.microsoft.com/office/word/2020/wordml/sdtdatahash" xmlns:w16se="http://schemas.microsoft.com/office/word/2015/wordml/symex" xmlns:wpg="http://schemas.microsoft.com/office/word/2010/wordprocessingGroup" xmlns:wpi="http://schemas.microsoft.com/office/word/2010/wordprocessingInk" xmlns:wne="http://schemas.microsoft.com/office/word/2006/wordml" xmlns:wps="http://schemas.microsoft.com/office/word/2010/wordprocessingShape" mc:Ignorable="w14 w15 w16se w16cid w16 w16cex w16sdtdh wp14">
   <w:footnote w:type="separator" w:id="-1">
@@ -29364,12 +29154,6 @@
 </file>
 
 <file path=word/header1.xml><?xml version="1.0" encoding="utf-8"?>
-<w:hdr xmlns:wpc="http://schemas.microsoft.com/office/word/2010/wordprocessingCanvas" xmlns:cx="http://schemas.microsoft.com/office/drawing/2014/chartex" xmlns:cx1="http://schemas.microsoft.com/office/drawing/2015/9/8/chartex" xmlns:cx2="http://schemas.microsoft.com/office/drawing/2015/10/21/chartex" xmlns:cx3="http://schemas.microsoft.com/office/drawing/2016/5/9/chartex" xmlns:cx4="http://schemas.microsoft.com/office/drawing/2016/5/10/chartex" xmlns:cx5="http://schemas.microsoft.com/office/drawing/2016/5/11/chartex" xmlns:cx6="http://schemas.microsoft.com/office/drawing/2016/5/12/chartex" xmlns:cx7="http://schemas.microsoft.com/office/drawing/2016/5/13/chartex" xmlns:cx8="http://schemas.microsoft.com/office/drawing/2016/5/14/chartex" xmlns:mc="http://schemas.openxmlformats.org/markup-compatibility/2006" xmlns:aink="http://schemas.microsoft.com/office/drawing/2016/ink" xmlns:am3d="http://schemas.microsoft.com/office/drawing/2017/model3d" xmlns:o="urn:schemas-microsoft-com:office:office" xmlns:oel="http://schemas.microsoft.com/office/2019/extlst" xmlns:r="http://schemas.openxmlformats.org/officeDocument/2006/relationships" xmlns:m="http://schemas.openxmlformats.org/officeDocument/2006/math" xmlns:v="urn:schemas-microsoft-com:vml" xmlns:wp14="http://schemas.microsoft.com/office/word/2010/wordprocessingDrawing" xmlns:wp="http://schemas.openxmlformats.org/drawingml/2006/wordprocessingDrawing" xmlns:w10="urn:schemas-microsoft-com:office:word" xmlns:w="http://schemas.openxmlformats.org/wordprocessingml/2006/main" xmlns:w14="http://schemas.microsoft.com/office/word/2010/wordml" xmlns:w15="http://schemas.microsoft.com/office/word/2012/wordml" xmlns:w16cex="http://schemas.microsoft.com/office/word/2018/wordml/cex" xmlns:w16cid="http://schemas.microsoft.com/office/word/2016/wordml/cid" xmlns:w16="http://schemas.microsoft.com/office/word/2018/wordml" xmlns:w16sdtdh="http://schemas.microsoft.com/office/word/2020/wordml/sdtdatahash" xmlns:w16se="http://schemas.microsoft.com/office/word/2015/wordml/symex" xmlns:wpg="http://schemas.microsoft.com/office/word/2010/wordprocessingGroup" xmlns:wpi="http://schemas.microsoft.com/office/word/2010/wordprocessingInk" xmlns:wne="http://schemas.microsoft.com/office/word/2006/wordml" xmlns:wps="http://schemas.microsoft.com/office/word/2010/wordprocessingShape" mc:Ignorable="w14 w15 w16se w16cid w16 w16cex w16sdtdh wp14">
-  <w:p/>
-</w:hdr>
-</file>
-
-<file path=word/header2.xml><?xml version="1.0" encoding="utf-8"?>
 <w:hdr xmlns:wpc="http://schemas.microsoft.com/office/word/2010/wordprocessingCanvas" xmlns:cx="http://schemas.microsoft.com/office/drawing/2014/chartex" xmlns:cx1="http://schemas.microsoft.com/office/drawing/2015/9/8/chartex" xmlns:cx2="http://schemas.microsoft.com/office/drawing/2015/10/21/chartex" xmlns:cx3="http://schemas.microsoft.com/office/drawing/2016/5/9/chartex" xmlns:cx4="http://schemas.microsoft.com/office/drawing/2016/5/10/chartex" xmlns:cx5="http://schemas.microsoft.com/office/drawing/2016/5/11/chartex" xmlns:cx6="http://schemas.microsoft.com/office/drawing/2016/5/12/chartex" xmlns:cx7="http://schemas.microsoft.com/office/drawing/2016/5/13/chartex" xmlns:cx8="http://schemas.microsoft.com/office/drawing/2016/5/14/chartex" xmlns:mc="http://schemas.openxmlformats.org/markup-compatibility/2006" xmlns:aink="http://schemas.microsoft.com/office/drawing/2016/ink" xmlns:am3d="http://schemas.microsoft.com/office/drawing/2017/model3d" xmlns:o="urn:schemas-microsoft-com:office:office" xmlns:oel="http://schemas.microsoft.com/office/2019/extlst" xmlns:r="http://schemas.openxmlformats.org/officeDocument/2006/relationships" xmlns:m="http://schemas.openxmlformats.org/officeDocument/2006/math" xmlns:v="urn:schemas-microsoft-com:vml" xmlns:wp14="http://schemas.microsoft.com/office/word/2010/wordprocessingDrawing" xmlns:wp="http://schemas.openxmlformats.org/drawingml/2006/wordprocessingDrawing" xmlns:w10="urn:schemas-microsoft-com:office:word" xmlns:w="http://schemas.openxmlformats.org/wordprocessingml/2006/main" xmlns:w14="http://schemas.microsoft.com/office/word/2010/wordml" xmlns:w15="http://schemas.microsoft.com/office/word/2012/wordml" xmlns:w16cex="http://schemas.microsoft.com/office/word/2018/wordml/cex" xmlns:w16cid="http://schemas.microsoft.com/office/word/2016/wordml/cid" xmlns:w16="http://schemas.microsoft.com/office/word/2018/wordml" xmlns:w16sdtdh="http://schemas.microsoft.com/office/word/2020/wordml/sdtdatahash" xmlns:w16se="http://schemas.microsoft.com/office/word/2015/wordml/symex" xmlns:wpg="http://schemas.microsoft.com/office/word/2010/wordprocessingGroup" xmlns:wpi="http://schemas.microsoft.com/office/word/2010/wordprocessingInk" xmlns:wne="http://schemas.microsoft.com/office/word/2006/wordml" xmlns:wps="http://schemas.microsoft.com/office/word/2010/wordprocessingShape" mc:Ignorable="w14 w15 w16se w16cid w16 w16cex w16sdtdh wp14">
   <w:p>
     <w:pPr>
@@ -29386,6 +29170,12 @@
     </w:r>
     <w:r>
       <w:fldChar w:fldCharType="separate"/>
+    </w:r>
+    <w:r>
+      <w:rPr>
+        <w:noProof/>
+      </w:rPr>
+      <w:t>2</w:t>
     </w:r>
     <w:r>
       <w:fldChar w:fldCharType="end"/>
@@ -31640,6 +31430,54 @@
       <w:lang w:eastAsia="en-US"/>
     </w:rPr>
   </w:style>
+  <w:style w:type="paragraph" w:styleId="Encabezado">
+    <w:name w:val="header"/>
+    <w:basedOn w:val="Normal"/>
+    <w:link w:val="EncabezadoCar"/>
+    <w:uiPriority w:val="99"/>
+    <w:unhideWhenUsed/>
+    <w:rsid w:val="008419E1"/>
+    <w:pPr>
+      <w:tabs>
+        <w:tab w:val="center" w:pos="4252"/>
+        <w:tab w:val="right" w:pos="8504"/>
+      </w:tabs>
+    </w:pPr>
+  </w:style>
+  <w:style w:type="character" w:customStyle="1" w:styleId="EncabezadoCar">
+    <w:name w:val="Encabezado Car"/>
+    <w:basedOn w:val="Fuentedeprrafopredeter"/>
+    <w:link w:val="Encabezado"/>
+    <w:uiPriority w:val="99"/>
+    <w:rsid w:val="008419E1"/>
+    <w:rPr>
+      <w:lang w:eastAsia="en-US"/>
+    </w:rPr>
+  </w:style>
+  <w:style w:type="paragraph" w:styleId="Piedepgina">
+    <w:name w:val="footer"/>
+    <w:basedOn w:val="Normal"/>
+    <w:link w:val="PiedepginaCar"/>
+    <w:uiPriority w:val="99"/>
+    <w:unhideWhenUsed/>
+    <w:rsid w:val="008419E1"/>
+    <w:pPr>
+      <w:tabs>
+        <w:tab w:val="center" w:pos="4252"/>
+        <w:tab w:val="right" w:pos="8504"/>
+      </w:tabs>
+    </w:pPr>
+  </w:style>
+  <w:style w:type="character" w:customStyle="1" w:styleId="PiedepginaCar">
+    <w:name w:val="Pie de página Car"/>
+    <w:basedOn w:val="Fuentedeprrafopredeter"/>
+    <w:link w:val="Piedepgina"/>
+    <w:uiPriority w:val="99"/>
+    <w:rsid w:val="008419E1"/>
+    <w:rPr>
+      <w:lang w:eastAsia="en-US"/>
+    </w:rPr>
+  </w:style>
 </w:styles>
 </file>
 
@@ -31932,6 +31770,10 @@
 </go:gDocsCustomXmlDataStorage>
 </file>
 
+<file path=customXml/item2.xml><?xml version="1.0" encoding="utf-8"?>
+<b:Sources xmlns:b="http://schemas.openxmlformats.org/officeDocument/2006/bibliography" xmlns="http://schemas.openxmlformats.org/officeDocument/2006/bibliography" SelectedStyle="\APASixthEditionOfficeOnline.xsl" StyleName="APA" Version="6"/>
+</file>
+
 <file path=customXml/itemProps1.xml><?xml version="1.0" encoding="utf-8"?>
 <ds:datastoreItem xmlns:ds="http://schemas.openxmlformats.org/officeDocument/2006/customXml" ds:itemID="{11111111-1234-1234-1234-123412341234}">
   <ds:schemaRefs>
@@ -31939,4 +31781,12 @@
     <ds:schemaRef ds:uri="http://schemas.openxmlformats.org/officeDocument/2006/relationships"/>
   </ds:schemaRefs>
 </ds:datastoreItem>
+</file>
+
+<file path=customXml/itemProps2.xml><?xml version="1.0" encoding="utf-8"?>
+<ds:datastoreItem xmlns:ds="http://schemas.openxmlformats.org/officeDocument/2006/customXml" ds:itemID="{E8044B55-4B97-4BDD-A80F-1A68A3D8686B}">
+  <ds:schemaRefs>
+    <ds:schemaRef ds:uri="http://schemas.openxmlformats.org/officeDocument/2006/bibliography"/>
+  </ds:schemaRefs>
+</ds:datastoreItem>
 </file>
</xml_diff>